<commit_message>
Resubmitted, hopefully w/ proper formatting
</commit_message>
<xml_diff>
--- a/Publications/IJSM/scoping review manuscript.docx
+++ b/Publications/IJSM/scoping review manuscript.docx
@@ -20,14 +20,6 @@
     </w:p>
     <w:p>
       <w:pPr>
-        <w:pStyle w:val="Date"/>
-      </w:pPr>
-      <w:r>
-        <w:t>2024-07-22</w:t>
-      </w:r>
-    </w:p>
-    <w:p>
-      <w:pPr>
         <w:pStyle w:val="AbstractTitle"/>
       </w:pPr>
       <w:r>
@@ -117,11 +109,11 @@
         <w:pStyle w:val="BodyText"/>
       </w:pPr>
       <w:r>
-        <w:t xml:space="preserve">Many studies remove outliers by finding points ±3 or ±4 standard deviations (SD) beyond the local mean (i.e., a prediction interval). These cutoffs are common because the relatively small sample size of BBB gas exchange data often contains more values beyond 3 or 4 SD than one would predict from an assumed Gaussian distribution [18]. More </w:t>
+        <w:t xml:space="preserve">Many studies remove outliers by finding points ±3 or ±4 standard deviations (SD) beyond the local mean (i.e., a prediction interval). These cutoffs are common because the relatively small sample size of BBB gas exchange data often contains more values beyond 3 or 4 SD than one would predict from an assumed Gaussian distribution [18]. More outliers appear than expected because of both conscious and unconscious alterations of </w:t>
       </w:r>
       <w:r>
         <w:lastRenderedPageBreak/>
-        <w:t>outliers appear than expected because of both conscious and unconscious alterations of breathing patterns, including swallowing and coughing [18]. We are unaware of prior research that examines how different outlier removal strategies affect VO</w:t>
+        <w:t>breathing patterns, including swallowing and coughing [18]. We are unaware of prior research that examines how different outlier removal strategies affect VO</w:t>
       </w:r>
       <w:r>
         <w:rPr>
@@ -173,7 +165,7 @@
         <w:pStyle w:val="BodyText"/>
       </w:pPr>
       <w:r>
-        <w:t>Data processing choices, such as averaging and interpolation, impact CPET variables or their confidence intervals. Existing surveys [3] and studies [7] are small and focused on averaging methods only, finding time-based bin averages (e.g., 30-second averages) were popular. A larger sample can, therefore, better describe how often all data processing steps are described.</w:t>
+        <w:t>Data processing choices, such as averaging and interpolation, impact CPET variables or their confidence intervals. Existing surveys [3] and studies [8] are small and focused on averaging methods only, finding time-based bin averages (e.g., 30-second averages) were popular. A larger sample can, therefore, better describe how often all data processing steps are described.</w:t>
       </w:r>
     </w:p>
     <w:p>
@@ -198,9 +190,9 @@
       <w:pPr>
         <w:pStyle w:val="Heading2"/>
       </w:pPr>
-      <w:bookmarkStart w:id="2" w:name="design"/>
-      <w:r>
-        <w:t>2.1 Design</w:t>
+      <w:bookmarkStart w:id="2" w:name="design-and-eligibility-criteria"/>
+      <w:r>
+        <w:t>2.1 Design and Eligibility Criteria</w:t>
       </w:r>
     </w:p>
     <w:p>
@@ -208,17 +200,23 @@
         <w:pStyle w:val="FirstParagraph"/>
       </w:pPr>
       <w:r>
-        <w:t>This scoping review surveyed gas exchange data processing choices in original, peer-reviewed studies, summarizing the reporting frequency and methods for outlier removal, interpolation, and averaging.</w:t>
+        <w:t xml:space="preserve">This scoping review surveyed gas exchange data processing choices in original, peer-reviewed studies, summarizing the reporting frequency and methods for outlier removal, interpolation, and averaging. It is based on a dissertation chapter by the first author [26]. These methods [27] and results [28] are modeled on the PRISMA scoping review extension guidelines. Eligible articles were original, peer-reviewed articles, with BBB gas exchange data, human participants, in English, </w:t>
+      </w:r>
+      <w:r>
+        <w:t xml:space="preserve">and </w:t>
+      </w:r>
+      <w:r>
+        <w:t>with a DOI. We imposed no date restriction.</w:t>
       </w:r>
     </w:p>
     <w:p>
       <w:pPr>
         <w:pStyle w:val="Heading2"/>
       </w:pPr>
-      <w:bookmarkStart w:id="3" w:name="protocol-registration"/>
+      <w:bookmarkStart w:id="3" w:name="information-sources-and-search"/>
       <w:bookmarkEnd w:id="2"/>
       <w:r>
-        <w:t>2.2 Protocol Registration</w:t>
+        <w:t>2.2 Information Sources and Search</w:t>
       </w:r>
     </w:p>
     <w:p>
@@ -226,28 +224,37 @@
         <w:pStyle w:val="FirstParagraph"/>
       </w:pPr>
       <w:r>
-        <w:t xml:space="preserve">These methods [26] and results [27] are modeled on the PRISMA scoping review extension guidelines. This protocol was registered with the Open Science Framework (OSF): </w:t>
-      </w:r>
-      <w:hyperlink r:id="rId5">
-        <w:r>
-          <w:rPr>
-            <w:rStyle w:val="Hyperlink"/>
-          </w:rPr>
-          <w:t>https://doi.org/10.17605/OSF.IO/A4VMZ</w:t>
-        </w:r>
-      </w:hyperlink>
-      <w:r>
-        <w:t>.</w:t>
+        <w:t>We acquired data from the Ovid-MEDLINE, Scopus, and Web of Science databases with the guidance of a university librarian. The electronic search strategy for the Ovid-MEDLINE database can be found in the supplemental materials.</w:t>
+      </w:r>
+    </w:p>
+    <w:p>
+      <w:pPr>
+        <w:pStyle w:val="BodyText"/>
+      </w:pPr>
+      <w:r>
+        <w:t xml:space="preserve">Our search output comprised article identifiers like DOIs. To find missing DOIs, we employed the PubMed Central ID Converter API [29] using Python. Full texts were accessed via publisher text and data mining APIs using Python, unpaywall.org [30] using </w:t>
+      </w:r>
+      <w:r>
+        <w:lastRenderedPageBreak/>
+        <w:t xml:space="preserve">the </w:t>
+      </w:r>
+      <w:proofErr w:type="spellStart"/>
+      <w:r>
+        <w:t>unpywall</w:t>
+      </w:r>
+      <w:proofErr w:type="spellEnd"/>
+      <w:r>
+        <w:t xml:space="preserve"> Python package, through custom-built web-scraping scripts, or manually. Our library subscription did not permit access to 1,549 articles.</w:t>
       </w:r>
     </w:p>
     <w:p>
       <w:pPr>
         <w:pStyle w:val="Heading2"/>
       </w:pPr>
-      <w:bookmarkStart w:id="4" w:name="eligibility-criteria"/>
+      <w:bookmarkStart w:id="4" w:name="selection-of-sources-of-evidence"/>
       <w:bookmarkEnd w:id="3"/>
       <w:r>
-        <w:t>2.3 Eligibility Criteria</w:t>
+        <w:t>2.3 Selection of Sources of Evidence</w:t>
       </w:r>
     </w:p>
     <w:p>
@@ -255,18 +262,16 @@
         <w:pStyle w:val="FirstParagraph"/>
       </w:pPr>
       <w:r>
-        <w:t>Eligible articles were peer-reviewed, with BBB gas exchange data, human participants, in English, with a DOI. We imposed no date restriction.</w:t>
-      </w:r>
-    </w:p>
-    <w:p>
-      <w:pPr>
-        <w:pStyle w:val="Heading2"/>
-      </w:pPr>
-      <w:bookmarkStart w:id="5" w:name="information-sources-and-search"/>
-      <w:bookmarkEnd w:id="4"/>
-      <w:r>
-        <w:lastRenderedPageBreak/>
-        <w:t>2.4 Information Sources and Search</w:t>
+        <w:t>This study used a single screening process because it differs from most scoping reviews. It only requires an exercise test with BBB gas exchange data collection rather than a more complex assessment of the overall methodology and intervention.</w:t>
+      </w:r>
+    </w:p>
+    <w:p>
+      <w:pPr>
+        <w:pStyle w:val="Heading3"/>
+      </w:pPr>
+      <w:bookmarkStart w:id="5" w:name="text-analysis-and-screening"/>
+      <w:r>
+        <w:t>2.3.1 Text Analysis and Screening</w:t>
       </w:r>
     </w:p>
     <w:p>
@@ -274,18 +279,7 @@
         <w:pStyle w:val="FirstParagraph"/>
       </w:pPr>
       <w:r>
-        <w:t xml:space="preserve">We acquired data from the Ovid-MEDLINE, Scopus, and Web of Science databases with the guidance of a university librarian. The electronic search strategy for the Ovid-MEDLINE database can be found at this link: </w:t>
-      </w:r>
-      <w:hyperlink r:id="rId6">
-        <w:r>
-          <w:rPr>
-            <w:rStyle w:val="Hyperlink"/>
-          </w:rPr>
-          <w:t>https://osf.io/a4vmz/files/osfstorage/6255791f28f9400531a24c96</w:t>
-        </w:r>
-      </w:hyperlink>
-      <w:r>
-        <w:t>.</w:t>
+        <w:t>Despite database search filters, we screened additional non-English, non-human, and non-original articles such as reviews, meta-analyses, and protocol registrations, in addition to case studies. We manually analyzed a subset of articles to help build machine learning (ML) classifiers and construct RegExs described below. These ML classifiers and RegExs helped identify ineligible articles. This computerized screening required converting full-text PDF and EPUB documents into plain text files. Plain text files were normalized by transforming text to lowercase, removing hyphenations and extra whitespace, and correcting some plain text conversion-induced errors.</w:t>
       </w:r>
     </w:p>
     <w:p>
@@ -293,61 +287,7 @@
         <w:pStyle w:val="BodyText"/>
       </w:pPr>
       <w:r>
-        <w:t xml:space="preserve">Our search output comprised article identifiers like DOIs. To find missing DOIs, we employed the PubMed Central ID Converter API [28] using Python. Full texts were accessed via publisher text and data mining APIs using Python, </w:t>
-      </w:r>
-      <w:hyperlink r:id="rId7">
-        <w:r>
-          <w:rPr>
-            <w:rStyle w:val="Hyperlink"/>
-          </w:rPr>
-          <w:t>unpaywall.org</w:t>
-        </w:r>
-      </w:hyperlink>
-      <w:r>
-        <w:t xml:space="preserve"> using the unpywall Python package, through custom-built web-scraping scripts, or manually. Our library subscription did not permit access to 1,549 articles.</w:t>
-      </w:r>
-    </w:p>
-    <w:p>
-      <w:pPr>
-        <w:pStyle w:val="Heading2"/>
-      </w:pPr>
-      <w:bookmarkStart w:id="6" w:name="selection-of-sources-of-evidence"/>
-      <w:bookmarkEnd w:id="5"/>
-      <w:r>
-        <w:t>2.5 Selection of Sources of Evidence</w:t>
-      </w:r>
-    </w:p>
-    <w:p>
-      <w:pPr>
-        <w:pStyle w:val="FirstParagraph"/>
-      </w:pPr>
-      <w:r>
-        <w:t>This study used a single screening process because it differs from most scoping reviews. It only requires an exercise test with BBB gas exchange data collection rather than a more complex assessment of the overall methodology and intervention.</w:t>
-      </w:r>
-    </w:p>
-    <w:p>
-      <w:pPr>
-        <w:pStyle w:val="Heading3"/>
-      </w:pPr>
-      <w:bookmarkStart w:id="7" w:name="text-analysis-and-screening"/>
-      <w:r>
-        <w:t>2.5.1 Text Analysis and Screening</w:t>
-      </w:r>
-    </w:p>
-    <w:p>
-      <w:pPr>
-        <w:pStyle w:val="FirstParagraph"/>
-      </w:pPr>
-      <w:r>
-        <w:t>Despite database search filters, we screened additional non-English, non-human, and non-original articles such as reviews, meta-analyses, and protocol registrations, in addition to case studies. We manually analyzed a subset of articles to help build machine learning (ML) classifiers and construct RegExs described below. These ML classifiers and RegExs helped identify ineligible articles. This computerized screening required converting full-text PDF and EPUB documents into plain text files. Plain text files were normalized by transforming text to lowercase, removing hyphenations and extra whitespace, and correcting some plain text conversion-induced errors.</w:t>
-      </w:r>
-    </w:p>
-    <w:p>
-      <w:pPr>
-        <w:pStyle w:val="BodyText"/>
-      </w:pPr>
-      <w:r>
-        <w:t>Following the normalization, we identified and removed articles that failed to correctly convert into text format, spotted non-English articles using the fasttext Python module [29] and employed a random forest classifier from the sklearn Python package [30] to detect ineligible articles based on our criteria. We manually reviewed potentially ineligible articles flagged by the ML classifier.</w:t>
+        <w:t>Following the normalization, we identified and removed articles that failed to correctly convert into text format, spotted non-English articles using the fasttext Python module [31] and employed a random forest classifier from the sklearn Python package [32] to detect ineligible articles based on our criteria. We manually reviewed potentially ineligible articles flagged by the ML classifier.</w:t>
       </w:r>
     </w:p>
     <w:p>
@@ -372,18 +312,88 @@
         <w:pStyle w:val="BodyText"/>
       </w:pPr>
       <w:r>
+        <w:t>Within this subset, we performed a similar RegEx search for studies that documented using Douglas Bags or mixing chambers and excluded those articles. The full details are described in the “data charting process” section.</w:t>
+      </w:r>
+    </w:p>
+    <w:p>
+      <w:pPr>
+        <w:pStyle w:val="Heading3"/>
+      </w:pPr>
+      <w:bookmarkStart w:id="6" w:name="data-charting-process"/>
+      <w:bookmarkEnd w:id="5"/>
+      <w:r>
+        <w:t>2.3.2 Data Charting Process</w:t>
+      </w:r>
+    </w:p>
+    <w:p>
+      <w:pPr>
+        <w:pStyle w:val="FirstParagraph"/>
+      </w:pPr>
+      <w:r>
+        <w:t xml:space="preserve">RegExs identified the presence of short phrases likely indicating that the authors described these methodological details. If present, we extracted a “snippet” of text surrounding those phrases for later manual analysis by obtaining approximately 200 surrounding characters. We then recorded the methods from these snippets. In all cases, methods were only considered documented if the snippets provided at least some specific information. For example, articles stating outlying breaths were removed but without </w:t>
+      </w:r>
+      <w:r>
         <w:lastRenderedPageBreak/>
-        <w:t>Within this subset, we performed a similar RegEx search for studies that documented using Douglas Bags or mixing chambers and excluded those articles. The full details are described in the “data charting process” section.</w:t>
-      </w:r>
-    </w:p>
-    <w:p>
-      <w:pPr>
-        <w:pStyle w:val="Heading3"/>
-      </w:pPr>
-      <w:bookmarkStart w:id="8" w:name="data-charting-process"/>
+        <w:t>describing the outlier criteria were considered “not described.” Finally, we read the full-text article to accurately document the data when snippets were ambiguous.</w:t>
+      </w:r>
+    </w:p>
+    <w:p>
+      <w:pPr>
+        <w:pStyle w:val="BodyText"/>
+      </w:pPr>
+      <w:r>
+        <w:t>The data charting subsections below provide text extraction examples. Extracted texts were normalized to lowercase, with end-of-line hyphenation and unnecessary white space removed before capitalizing certain keywords for readability. Therefore, formatting varies and may include unconventional spacing and Unicode characters.</w:t>
+      </w:r>
+    </w:p>
+    <w:p>
+      <w:pPr>
+        <w:pStyle w:val="BodyText"/>
+      </w:pPr>
+      <w:r>
+        <w:t>We analyzed all eligible BBB articles for outlier and interpolation methods because fewer articles described these methods (~5%) and the phrases were more distinct. In contrast, we analyzed a random subset of articles to document data averaging methods because far more articles described their averaging methods. Early estimates as we developed our RegExs were that ~60% or 5,050 articles had some averaging details. Furthermore, the phrases associated with averaging methods are more generic and often refer to other study aspects, such as heart rate averaging periods. Given the large number of articles, we needed a minimum sample size of 1,068 based on a 95% confidence interval and a maximum margin of error of ±3%, assuming a proportion of 0.5. However, we raised this to 1,100 in anticipation of finding ineligible articles that eluded our previous text screening.</w:t>
+      </w:r>
+    </w:p>
+    <w:p>
+      <w:pPr>
+        <w:pStyle w:val="Heading4"/>
+      </w:pPr>
+      <w:bookmarkStart w:id="7" w:name="outliers"/>
+      <w:r>
+        <w:t>2.3.2.1 Outliers</w:t>
+      </w:r>
+    </w:p>
+    <w:p>
+      <w:pPr>
+        <w:pStyle w:val="FirstParagraph"/>
+      </w:pPr>
+      <w:r>
+        <w:t>Our outlier RegExs identified phrases like “swallowing”, “coughing”, “errant”, “aberrant”, and references to the “local mean,” “prediction interval,” or a specific standard deviation limit such as ±3 or ±4. For example, our RegExs found ” errant”; ” local mean”; and “breath-by-breath ̇vo2 data from each step transition were initially edited to exclude errant breaths by removing values lying more than 4 sd” from [33]. We gathered snippets surrounding those phrases and combined them when overlapping, thus producing</w:t>
+      </w:r>
+    </w:p>
+    <w:p>
+      <w:pPr>
+        <w:pStyle w:val="BlockText"/>
+      </w:pPr>
+      <w:r>
+        <w:t>y[hb+mb] data (quaresima &amp; ferrari, 2009). expressed as 2.5 data analysis and kinetic modelling the breath-by-breath ̇vo2 data from each step transition were initially edited to exclude errant breaths by removing values lying more than 4 sd from the local mean determined using a five-breath rolling\n\x0c1932 breese et al. and deoxy[hb+mb] responses were subavera</w:t>
+      </w:r>
+    </w:p>
+    <w:p>
+      <w:pPr>
+        <w:pStyle w:val="FirstParagraph"/>
+      </w:pPr>
+      <w:r>
+        <w:t>We recorded the outlier limit as ±4 SD and the outlier function as a rolling 5-breath whole mean average.</w:t>
+      </w:r>
+    </w:p>
+    <w:p>
+      <w:pPr>
+        <w:pStyle w:val="Heading4"/>
+      </w:pPr>
+      <w:bookmarkStart w:id="8" w:name="interpolation"/>
       <w:bookmarkEnd w:id="7"/>
       <w:r>
-        <w:t>2.5.2 Data Charting Process</w:t>
+        <w:t>2.3.2.2 Interpolation</w:t>
       </w:r>
     </w:p>
     <w:p>
@@ -391,101 +401,37 @@
         <w:pStyle w:val="FirstParagraph"/>
       </w:pPr>
       <w:r>
-        <w:t>RegExs identified the presence of short phrases likely indicating that the authors described these methodological details. If present, we extracted a “snippet” of text surrounding those phrases for later manual analysis by obtaining approximately 200 surrounding characters. We then recorded the methods from these snippets. In all cases, methods were only considered documented if the snippets provided at least some specific information. For example, articles stating outlying breaths were removed but without describing the outlier criteria were considered “not described.” Finally, we read the full-text article to accurately document the data when snippets were ambiguous.</w:t>
-      </w:r>
-    </w:p>
-    <w:p>
-      <w:pPr>
-        <w:pStyle w:val="BodyText"/>
-      </w:pPr>
-      <w:r>
-        <w:t>The data charting subsections below provide text extraction examples. Extracted texts were normalized to lowercase, with end-of-line hyphenation and unnecessary white space removed before capitalizing certain keywords for readability. Therefore, formatting varies and may include unconventional spacing and Unicode characters.</w:t>
-      </w:r>
-    </w:p>
-    <w:p>
-      <w:pPr>
-        <w:pStyle w:val="BodyText"/>
-      </w:pPr>
-      <w:r>
-        <w:t>We analyzed all eligible BBB articles for outlier and interpolation methods because fewer articles described these methods (~5%) and the phrases were more distinct. In contrast, we analyzed a random subset of articles to document data averaging methods because far more articles described their averaging methods. Early estimates as we developed our RegExs were that ~60% or 5,050 articles had some averaging details. Furthermore, the phrases associated with averaging methods are more generic and often refer to other study aspects, such as heart rate averaging periods. Given the large number of articles, we needed a minimum sample size of 1,068 based on a 95% confidence interval and a maximum margin of error of ±3%, assuming a proportion of 0.5. However, we raised this to 1,100 in anticipation of finding ineligible articles that eluded our previous text screening.</w:t>
+        <w:t>Nearly all articles describing interpolation methods used variations of “interpolate.” The remaining phrases were infrequent and inconsistent enough that interpolation methods were only described for those articles when discovered by chance. To illustrate interpolation documentation, our RegExs extracted the snippet from [34].</w:t>
+      </w:r>
+    </w:p>
+    <w:p>
+      <w:pPr>
+        <w:pStyle w:val="BlockText"/>
+      </w:pPr>
+      <w:r>
+        <w:t>the v̇ o2 data from gd and gl exercise bouts were modeled to characterize the oxygen uptake kinetics following the methods described by bell et al. (2001). breath-by-breath v̇ o2 data were linearly INTERPOLATed to provide second-by-</w:t>
+      </w:r>
+      <w:r>
+        <w:lastRenderedPageBreak/>
+        <w:t>second values. phase 1 data (i.e. the cardiodynamic component), from the first ∼20 s of exercise, were omitted from the kinetics analysis because phase 1 is not directly repres</w:t>
+      </w:r>
+    </w:p>
+    <w:p>
+      <w:pPr>
+        <w:pStyle w:val="FirstParagraph"/>
+      </w:pPr>
+      <w:r>
+        <w:t>We documented the interpolation type as “linear” and the interpolation time as one second.</w:t>
       </w:r>
     </w:p>
     <w:p>
       <w:pPr>
         <w:pStyle w:val="Heading4"/>
       </w:pPr>
-      <w:bookmarkStart w:id="9" w:name="outliers"/>
-      <w:r>
-        <w:t>2.5.2.1 Outliers</w:t>
-      </w:r>
-    </w:p>
-    <w:p>
-      <w:pPr>
-        <w:pStyle w:val="FirstParagraph"/>
-      </w:pPr>
-      <w:r>
-        <w:t>Our outlier RegExs identified phrases like “swallowing”, “coughing”, “errant”, “aberrant”, and references to the “local mean,” “prediction interval,” or a specific standard deviation limit such as ±3 or ±4. For example, our RegExs found ” errant”; ” local mean”; and “breath-by-breath ̇vo2 data from each step transition were initially edited to exclude errant breaths by removing values lying more than 4 sd” from [31]. We gathered snippets surrounding those phrases and combined them when overlapping, thus producing</w:t>
-      </w:r>
-    </w:p>
-    <w:p>
-      <w:pPr>
-        <w:pStyle w:val="BlockText"/>
-      </w:pPr>
-      <w:r>
-        <w:t>y[hb+mb] data (quaresima &amp; ferrari, 2009). expressed as 2.5 data analysis and kinetic modelling the breath-by-breath ̇vo2 data from each step transition were initially edited to exclude errant breaths by removing values lying more than 4 sd from the local mean determined using a five-breath rolling\n\x0c1932 breese et al. and deoxy[hb+mb] responses were subavera</w:t>
-      </w:r>
-    </w:p>
-    <w:p>
-      <w:pPr>
-        <w:pStyle w:val="FirstParagraph"/>
-      </w:pPr>
-      <w:r>
-        <w:lastRenderedPageBreak/>
-        <w:t>We recorded the outlier limit as ±4 SD and the outlier function as a rolling 5-breath whole mean average.</w:t>
-      </w:r>
-    </w:p>
-    <w:p>
-      <w:pPr>
-        <w:pStyle w:val="Heading4"/>
-      </w:pPr>
-      <w:bookmarkStart w:id="10" w:name="interpolation"/>
-      <w:bookmarkEnd w:id="9"/>
-      <w:r>
-        <w:t>2.5.2.2 Interpolation</w:t>
-      </w:r>
-    </w:p>
-    <w:p>
-      <w:pPr>
-        <w:pStyle w:val="FirstParagraph"/>
-      </w:pPr>
-      <w:r>
-        <w:t>Nearly all articles describing interpolation methods used variations of “interpolate.” The remaining phrases were infrequent and inconsistent enough that interpolation methods were only described for those articles when discovered by chance. To illustrate interpolation documentation, our RegExs extracted the snippet from [32].</w:t>
-      </w:r>
-    </w:p>
-    <w:p>
-      <w:pPr>
-        <w:pStyle w:val="BlockText"/>
-      </w:pPr>
-      <w:r>
-        <w:t>the v̇ o2 data from gd and gl exercise bouts were modeled to characterize the oxygen uptake kinetics following the methods described by bell et al. (2001). breath-by-breath v̇ o2 data were linearly INTERPOLATed to provide second-by-second values. phase 1 data (i.e. the cardiodynamic component), from the first ∼20 s of exercise, were omitted from the kinetics analysis because phase 1 is not directly repres</w:t>
-      </w:r>
-    </w:p>
-    <w:p>
-      <w:pPr>
-        <w:pStyle w:val="FirstParagraph"/>
-      </w:pPr>
-      <w:r>
-        <w:t>We documented the interpolation type as “linear” and the interpolation time as one second.</w:t>
-      </w:r>
-    </w:p>
-    <w:p>
-      <w:pPr>
-        <w:pStyle w:val="Heading4"/>
-      </w:pPr>
-      <w:bookmarkStart w:id="11" w:name="averaging"/>
-      <w:bookmarkEnd w:id="10"/>
-      <w:r>
-        <w:t>2.5.2.3 Averaging</w:t>
+      <w:bookmarkStart w:id="9" w:name="averaging"/>
+      <w:bookmarkEnd w:id="8"/>
+      <w:r>
+        <w:t>2.3.2.3 Averaging</w:t>
       </w:r>
     </w:p>
     <w:p>
@@ -527,7 +473,7 @@
         <w:t>2</w:t>
       </w:r>
       <w:r>
-        <w:t>max. We also recorded multiple averaging methods when the authors described the sampling interval and the transformation applied to it. For example, the snippet from [33]</w:t>
+        <w:t>max. We also recorded multiple averaging methods when the authors described the sampling interval and the transformation applied to it. For example, the snippet from [35]</w:t>
       </w:r>
     </w:p>
     <w:p>
@@ -535,11 +481,7 @@
         <w:pStyle w:val="BlockText"/>
       </w:pPr>
       <w:r>
-        <w:t xml:space="preserve">ath method using the vmax respiratory gas analyzer (sensormedics, yorba linda, ca). vo2max was deﬁned as the mean of the three highest values of the averaged oxygen consumption measured consecutively OVER 20-S intervals. a total of 98% of the subjects achieved the respiratory exchange ratio of ⱖ1.1. </w:t>
-      </w:r>
-      <w:r>
-        <w:lastRenderedPageBreak/>
-        <w:t>electrocardiography was recorded throughout the exercise test using cardiosoft software (ge medical systems,</w:t>
+        <w:t>ath method using the vmax respiratory gas analyzer (sensormedics, yorba linda, ca). vo2max was deﬁned as the mean of the three highest values of the averaged oxygen consumption measured consecutively OVER 20-S intervals. a total of 98% of the subjects achieved the respiratory exchange ratio of ⱖ1.1. electrocardiography was recorded throughout the exercise test using cardiosoft software (ge medical systems,</w:t>
       </w:r>
     </w:p>
     <w:p>
@@ -564,7 +506,7 @@
         <w:pStyle w:val="BodyText"/>
       </w:pPr>
       <w:r>
-        <w:t>In many cases, authors did not explicitly use the terms “average” or “mean” to describe their averaging methods, but we documented their methods when implied. For example, the snippet from [34] reading</w:t>
+        <w:t>In many cases, authors did not explicitly use the terms “average” or “mean” to describe their averaging methods, but we documented their methods when implied. For example, the snippet from [36] reading</w:t>
       </w:r>
     </w:p>
     <w:p>
@@ -572,7 +514,11 @@
         <w:pStyle w:val="BlockText"/>
       </w:pPr>
       <w:r>
-        <w:t>red using a continuously monitored electrocardiograph. blood pressure was measured at the end of each workload increment using an automatic sphygmomanometer. peak v9o2 was deﬁned as the v9o2 measured DURING THE LAST 30 S of peak exercise. oxygen pulse was calculated by dividing v9o2 by cardiac frequency. the anaerobic threshold was detected using the v-slope method [16]. the ventilatory equivalent for carbon dioxide w</w:t>
+        <w:t xml:space="preserve">red using a continuously monitored electrocardiograph. blood pressure was measured at the end of each workload increment using an automatic </w:t>
+      </w:r>
+      <w:r>
+        <w:lastRenderedPageBreak/>
+        <w:t>sphygmomanometer. peak v9o2 was deﬁned as the v9o2 measured DURING THE LAST 30 S of peak exercise. oxygen pulse was calculated by dividing v9o2 by cardiac frequency. the anaerobic threshold was detected using the v-slope method [16]. the ventilatory equivalent for carbon dioxide w</w:t>
       </w:r>
     </w:p>
     <w:p>
@@ -596,46 +542,46 @@
       <w:pPr>
         <w:pStyle w:val="Heading3"/>
       </w:pPr>
-      <w:bookmarkStart w:id="12" w:name="data-items"/>
-      <w:bookmarkEnd w:id="8"/>
+      <w:bookmarkStart w:id="10" w:name="data-items"/>
+      <w:bookmarkEnd w:id="6"/>
+      <w:bookmarkEnd w:id="9"/>
+      <w:r>
+        <w:t>2.3.3 Data Items</w:t>
+      </w:r>
+    </w:p>
+    <w:p>
+      <w:pPr>
+        <w:pStyle w:val="FirstParagraph"/>
+      </w:pPr>
+      <w:r>
+        <w:t>In all cases, articles that did not return any phrases were documented as “not described” for their respective data processing category. If snippets did not refer to the data processing category or if the snippet lacked sufficient information, those data processing variables were documented as “not described.” For example, interpolation variables were denoted as “not described” if interpolation was acknowledged but without details for the interpolation type or time.</w:t>
+      </w:r>
+    </w:p>
+    <w:p>
+      <w:pPr>
+        <w:pStyle w:val="Heading4"/>
+      </w:pPr>
+      <w:bookmarkStart w:id="11" w:name="outliers-1"/>
+      <w:r>
+        <w:t>2.3.3.1 Outliers</w:t>
+      </w:r>
+    </w:p>
+    <w:p>
+      <w:pPr>
+        <w:pStyle w:val="FirstParagraph"/>
+      </w:pPr>
+      <w:r>
+        <w:t>We documented the outlier limit, for example, ±3 standard deviations, and any outlier function used to compute the outlier limit, if described.</w:t>
+      </w:r>
+    </w:p>
+    <w:p>
+      <w:pPr>
+        <w:pStyle w:val="Heading4"/>
+      </w:pPr>
+      <w:bookmarkStart w:id="12" w:name="interpolation-1"/>
       <w:bookmarkEnd w:id="11"/>
       <w:r>
-        <w:t>2.5.3 Data Items</w:t>
-      </w:r>
-    </w:p>
-    <w:p>
-      <w:pPr>
-        <w:pStyle w:val="FirstParagraph"/>
-      </w:pPr>
-      <w:r>
-        <w:t>In all cases, articles that did not return any phrases were documented as “not described” for their respective data processing category. If snippets did not refer to the data processing category or if the snippet lacked sufficient information, those data processing variables were documented as “not described.” For example, interpolation variables were denoted as “not described” if interpolation was acknowledged but without details for the interpolation type or time.</w:t>
-      </w:r>
-    </w:p>
-    <w:p>
-      <w:pPr>
-        <w:pStyle w:val="Heading4"/>
-      </w:pPr>
-      <w:bookmarkStart w:id="13" w:name="outliers-1"/>
-      <w:r>
-        <w:t>2.5.3.1 Outliers</w:t>
-      </w:r>
-    </w:p>
-    <w:p>
-      <w:pPr>
-        <w:pStyle w:val="FirstParagraph"/>
-      </w:pPr>
-      <w:r>
-        <w:t>We documented the outlier limit, for example, ±3 standard deviations, and any outlier function used to compute the outlier limit, if described.</w:t>
-      </w:r>
-    </w:p>
-    <w:p>
-      <w:pPr>
-        <w:pStyle w:val="Heading4"/>
-      </w:pPr>
-      <w:bookmarkStart w:id="14" w:name="interpolation-1"/>
-      <w:bookmarkEnd w:id="13"/>
-      <w:r>
-        <w:t>2.5.3.2 Interpolation</w:t>
+        <w:t>2.3.3.2 Interpolation</w:t>
       </w:r>
     </w:p>
     <w:p>
@@ -660,10 +606,10 @@
       <w:pPr>
         <w:pStyle w:val="Heading4"/>
       </w:pPr>
-      <w:bookmarkStart w:id="15" w:name="averaging-1"/>
-      <w:bookmarkEnd w:id="14"/>
-      <w:r>
-        <w:t>2.5.3.3 Averaging</w:t>
+      <w:bookmarkStart w:id="13" w:name="averaging-1"/>
+      <w:bookmarkEnd w:id="12"/>
+      <w:r>
+        <w:t>2.3.3.3 Averaging</w:t>
       </w:r>
     </w:p>
     <w:p>
@@ -681,22 +627,134 @@
         <w:t>un</w:t>
       </w:r>
       <w:r>
-        <w:t xml:space="preserve">averaged, and other. Averaging subtypes included bin, rolling, bin-roll, rolling-bin, Butterworth low-pass, Fast Fourier Transform (FFT), and Savitsky-Golay. Next, we recorded the time in seconds or the number of breaths. We </w:t>
-      </w:r>
+        <w:t>averaged, and other. Averaging subtypes included bin, rolling, bin-roll, rolling-bin, Butterworth low-pass, Fast Fourier Transform (FFT), and Savitsky-Golay. Next, we recorded the time in seconds or the number of breaths. We recorded the measure of center as mean or median. Finally, we noted if the mean was a whole or trimmed.</w:t>
+      </w:r>
+    </w:p>
+    <w:p>
+      <w:pPr>
+        <w:pStyle w:val="Heading3"/>
+      </w:pPr>
+      <w:bookmarkStart w:id="14" w:name="synthesis-of-results"/>
+      <w:bookmarkEnd w:id="10"/>
+      <w:bookmarkEnd w:id="13"/>
+      <w:r>
+        <w:t>2.3.4 Synthesis of Results</w:t>
+      </w:r>
+    </w:p>
+    <w:p>
+      <w:pPr>
+        <w:pStyle w:val="FirstParagraph"/>
+      </w:pPr>
+      <w:r>
+        <w:t>Counts, percentages, and margin of error (95% confidence) were calculated for the reporting frequency of each data processing method using R [37] and RStudio [38].</w:t>
+      </w:r>
+    </w:p>
+    <w:p>
+      <w:pPr>
+        <w:pStyle w:val="Heading1"/>
+      </w:pPr>
+      <w:bookmarkStart w:id="15" w:name="sec-results"/>
+      <w:bookmarkEnd w:id="1"/>
+      <w:bookmarkEnd w:id="4"/>
+      <w:bookmarkEnd w:id="14"/>
       <w:r>
         <w:lastRenderedPageBreak/>
-        <w:t>recorded the measure of center as mean or median. Finally, we noted if the mean was a whole or trimmed.</w:t>
+        <w:t>3. Results</w:t>
+      </w:r>
+    </w:p>
+    <w:p>
+      <w:pPr>
+        <w:pStyle w:val="Heading2"/>
+      </w:pPr>
+      <w:bookmarkStart w:id="16" w:name="selection-of-sources-of-evidence-1"/>
+      <w:r>
+        <w:t>3.1 Selection of Sources of Evidence</w:t>
+      </w:r>
+    </w:p>
+    <w:p>
+      <w:pPr>
+        <w:pStyle w:val="FirstParagraph"/>
+      </w:pPr>
+      <w:r>
+        <w:t>Figure 2 shows the selection of sources of evidence flowchart. During our analysis, we identified 1,352 ineligible articles. We cross-referenced those against the breath-by-breath articles and removed another 354, leading to 8,351 articles.</w:t>
+      </w:r>
+    </w:p>
+    <w:p>
+      <w:pPr>
+        <w:pStyle w:val="Heading2"/>
+      </w:pPr>
+      <w:bookmarkStart w:id="17" w:name="Xcf307bb6da872a98ae8f61316f4f61780212d32"/>
+      <w:bookmarkEnd w:id="16"/>
+      <w:r>
+        <w:t>3.2 Characteristics and Results of Individual Sources of Evidence</w:t>
+      </w:r>
+    </w:p>
+    <w:p>
+      <w:pPr>
+        <w:pStyle w:val="FirstParagraph"/>
+      </w:pPr>
+      <w:r>
+        <w:t xml:space="preserve">The PRISMA Extension for Scoping Reviews checklist normally requires a section to report the characteristics and results of individual sources of evidence, usually in a table format, including citations [27]. Given the vast nature of this scoping review, readers can instead view web links to our </w:t>
+      </w:r>
+      <w:hyperlink r:id="rId5">
+        <w:r>
+          <w:rPr>
+            <w:rStyle w:val="Hyperlink"/>
+          </w:rPr>
+          <w:t>outlier</w:t>
+        </w:r>
+      </w:hyperlink>
+      <w:r>
+        <w:t xml:space="preserve">, </w:t>
+      </w:r>
+      <w:hyperlink r:id="rId6">
+        <w:r>
+          <w:rPr>
+            <w:rStyle w:val="Hyperlink"/>
+          </w:rPr>
+          <w:t>interpolation</w:t>
+        </w:r>
+      </w:hyperlink>
+      <w:r>
+        <w:t xml:space="preserve">, and </w:t>
+      </w:r>
+      <w:hyperlink r:id="rId7">
+        <w:r>
+          <w:rPr>
+            <w:rStyle w:val="Hyperlink"/>
+          </w:rPr>
+          <w:t>averaging</w:t>
+        </w:r>
+      </w:hyperlink>
+      <w:r>
+        <w:t xml:space="preserve"> data charting spreadsheets.</w:t>
+      </w:r>
+    </w:p>
+    <w:p>
+      <w:pPr>
+        <w:pStyle w:val="Heading2"/>
+      </w:pPr>
+      <w:bookmarkStart w:id="18" w:name="synthesis-of-results-1"/>
+      <w:bookmarkEnd w:id="17"/>
+      <w:r>
+        <w:t>3.3 Synthesis of Results</w:t>
+      </w:r>
+    </w:p>
+    <w:p>
+      <w:pPr>
+        <w:pStyle w:val="FirstParagraph"/>
+      </w:pPr>
+      <w:r>
+        <w:t>We present our results according to the reporting prevalence followed by the specific characteristics when reported.</w:t>
       </w:r>
     </w:p>
     <w:p>
       <w:pPr>
         <w:pStyle w:val="Heading3"/>
       </w:pPr>
-      <w:bookmarkStart w:id="16" w:name="synthesis-of-results"/>
-      <w:bookmarkEnd w:id="12"/>
-      <w:bookmarkEnd w:id="15"/>
-      <w:r>
-        <w:t>2.5.4 Synthesis of Results</w:t>
+      <w:bookmarkStart w:id="19" w:name="outliers-2"/>
+      <w:r>
+        <w:t>3.3.1 Outliers</w:t>
       </w:r>
     </w:p>
     <w:p>
@@ -704,28 +762,25 @@
         <w:pStyle w:val="FirstParagraph"/>
       </w:pPr>
       <w:r>
-        <w:t>Counts, percentages, and margin of error (95% confidence) were calculated for the reporting frequency of each data processing method using R [35] and RStudio [36].</w:t>
-      </w:r>
-    </w:p>
-    <w:p>
-      <w:pPr>
-        <w:pStyle w:val="Heading1"/>
-      </w:pPr>
-      <w:bookmarkStart w:id="17" w:name="sec-results"/>
-      <w:bookmarkEnd w:id="1"/>
-      <w:bookmarkEnd w:id="6"/>
-      <w:bookmarkEnd w:id="16"/>
-      <w:r>
-        <w:t>3. Results</w:t>
-      </w:r>
-    </w:p>
-    <w:p>
-      <w:pPr>
-        <w:pStyle w:val="Heading2"/>
-      </w:pPr>
-      <w:bookmarkStart w:id="18" w:name="selection-of-sources-of-evidence-1"/>
-      <w:r>
-        <w:t>3.1 Selection of Sources of Evidence</w:t>
+        <w:t>Of the 8,351 articles, 376 (4.5 ± 0.4%) reported outlier removal methods. Of the articles reporting their outlier methods, the most prevalent methods were ±3 (39.1%) and ±4 (51.6%) standard deviations, respectively (Figure 3).</w:t>
+      </w:r>
+    </w:p>
+    <w:p>
+      <w:pPr>
+        <w:pStyle w:val="BodyText"/>
+      </w:pPr>
+      <w:r>
+        <w:t>Only 102 (1.2 ± 0.2%) articles reported details of the function they used to calculate their outlier limit. Of those, breath-based averages (n = 76, 74.5%) then time-based averages (n = 15, 14.7%) were the most common for calculating outlier boundaries. Specifically, 5-breath averages (n = 54, 52.9%) were the most prevalent functions to calculate outlier limits.</w:t>
+      </w:r>
+    </w:p>
+    <w:p>
+      <w:pPr>
+        <w:pStyle w:val="Heading3"/>
+      </w:pPr>
+      <w:bookmarkStart w:id="20" w:name="interpolation-2"/>
+      <w:bookmarkEnd w:id="19"/>
+      <w:r>
+        <w:t>3.3.2 Interpolation</w:t>
       </w:r>
     </w:p>
     <w:p>
@@ -733,123 +788,7 @@
         <w:pStyle w:val="FirstParagraph"/>
       </w:pPr>
       <w:r>
-        <w:t>Figure 2 shows the selection of sources of evidence flowchart. During our analysis, we identified 1,352 ineligible articles. We cross-referenced those against the breath-by-breath articles and removed another 354, leading to 8,351 articles.</w:t>
-      </w:r>
-    </w:p>
-    <w:p>
-      <w:pPr>
-        <w:pStyle w:val="Heading2"/>
-      </w:pPr>
-      <w:bookmarkStart w:id="19" w:name="Xcf307bb6da872a98ae8f61316f4f61780212d32"/>
-      <w:bookmarkEnd w:id="18"/>
-      <w:r>
-        <w:t>3.2 Characteristics and Results of Individual Sources of Evidence</w:t>
-      </w:r>
-    </w:p>
-    <w:p>
-      <w:pPr>
-        <w:pStyle w:val="FirstParagraph"/>
-      </w:pPr>
-      <w:r>
-        <w:t xml:space="preserve">The PRISMA Extension for Scoping Reviews checklist normally requires a section to report the characteristics and results of individual sources of evidence, usually in a table format, including citations [26]. Given the vast nature of this scoping review, readers can instead view web links to our </w:t>
-      </w:r>
-      <w:hyperlink r:id="rId8">
-        <w:r>
-          <w:rPr>
-            <w:rStyle w:val="Hyperlink"/>
-          </w:rPr>
-          <w:t>outlier</w:t>
-        </w:r>
-      </w:hyperlink>
-      <w:r>
-        <w:t xml:space="preserve">, </w:t>
-      </w:r>
-      <w:hyperlink r:id="rId9">
-        <w:r>
-          <w:rPr>
-            <w:rStyle w:val="Hyperlink"/>
-          </w:rPr>
-          <w:t>interpolation</w:t>
-        </w:r>
-      </w:hyperlink>
-      <w:r>
-        <w:t xml:space="preserve">, and </w:t>
-      </w:r>
-      <w:hyperlink r:id="rId10">
-        <w:r>
-          <w:rPr>
-            <w:rStyle w:val="Hyperlink"/>
-          </w:rPr>
-          <w:t>averaging</w:t>
-        </w:r>
-      </w:hyperlink>
-      <w:r>
-        <w:t xml:space="preserve"> data charting spreadsheets.</w:t>
-      </w:r>
-    </w:p>
-    <w:p>
-      <w:pPr>
-        <w:pStyle w:val="Heading2"/>
-      </w:pPr>
-      <w:bookmarkStart w:id="20" w:name="synthesis-of-results-1"/>
-      <w:bookmarkEnd w:id="19"/>
-      <w:r>
-        <w:t>3.3 Synthesis of Results</w:t>
-      </w:r>
-    </w:p>
-    <w:p>
-      <w:pPr>
-        <w:pStyle w:val="FirstParagraph"/>
-      </w:pPr>
-      <w:r>
-        <w:t>We present our results according to the reporting prevalence followed by the specific characteristics when reported.</w:t>
-      </w:r>
-    </w:p>
-    <w:p>
-      <w:pPr>
-        <w:pStyle w:val="Heading3"/>
-      </w:pPr>
-      <w:bookmarkStart w:id="21" w:name="outliers-2"/>
-      <w:r>
-        <w:t>3.3.1 Outliers</w:t>
-      </w:r>
-    </w:p>
-    <w:p>
-      <w:pPr>
-        <w:pStyle w:val="FirstParagraph"/>
-      </w:pPr>
-      <w:r>
-        <w:t>Of the 8,351 articles, 376 (4.5 ± 0.4%) reported outlier removal methods. Of the articles reporting their outlier methods, the most prevalent methods were ±3 (39.1%) and ±4 (51.6%) standard deviations, respectively (Figure 3).</w:t>
-      </w:r>
-    </w:p>
-    <w:p>
-      <w:pPr>
-        <w:pStyle w:val="BodyText"/>
-      </w:pPr>
-      <w:r>
-        <w:t>Only 102 (1.2 ± 0.2%) articles reported details of the function they used to calculate their outlier limit. Of those, breath-based averages (n = 76, 74.5%) then time-based averages (n = 15, 14.7%) were the most common for calculating outlier boundaries. Specifically, 5-breath averages (n = 54, 52.9%) were the most prevalent functions to calculate outlier limits.</w:t>
-      </w:r>
-    </w:p>
-    <w:p>
-      <w:pPr>
-        <w:pStyle w:val="Heading3"/>
-      </w:pPr>
-      <w:bookmarkStart w:id="22" w:name="interpolation-2"/>
-      <w:bookmarkEnd w:id="21"/>
-      <w:r>
-        <w:t>3.3.2 Interpolation</w:t>
-      </w:r>
-    </w:p>
-    <w:p>
-      <w:pPr>
-        <w:pStyle w:val="FirstParagraph"/>
-      </w:pPr>
-      <w:r>
-        <w:t xml:space="preserve">We found that 581 (7.0 ± 0.5%) out of 8,351 specified their interpolation methodology. When reported, the most common interpolation time was one second (n = 527, 93.9%). Although the majority of articles reporting interpolation procedures did not explicitly </w:t>
-      </w:r>
-      <w:r>
-        <w:lastRenderedPageBreak/>
-        <w:t>specify their interpolation method (n = 314, 54.0%), linear interpolation was the most popular stated method (n = 247, 92.5%) (see Table 1 and Figure 4).</w:t>
+        <w:t>We found that 581 (7.0 ± 0.5%) out of 8,351 specified their interpolation methodology. When reported, the most common interpolation time was one second (n = 527, 93.9%). Although the majority of articles reporting interpolation procedures did not explicitly specify their interpolation method (n = 314, 54.0%), linear interpolation was the most popular stated method (n = 247, 92.5%) (see Table 1 and Figure 4).</w:t>
       </w:r>
     </w:p>
     <w:p>
@@ -857,7 +796,7 @@
         <w:pStyle w:val="ImageCaption"/>
         <w:spacing w:before="200"/>
       </w:pPr>
-      <w:bookmarkStart w:id="23" w:name="tbl-interpolation_time_type"/>
+      <w:bookmarkStart w:id="21" w:name="tbl-interpolation_time_type"/>
       <w:r>
         <w:t>Table 1: Most prevalent specified interpolation methods by type (a) and by time (b).</w:t>
       </w:r>
@@ -866,9 +805,9 @@
       <w:pPr>
         <w:pStyle w:val="Heading3"/>
       </w:pPr>
-      <w:bookmarkStart w:id="24" w:name="averaging-2"/>
-      <w:bookmarkEnd w:id="22"/>
-      <w:bookmarkEnd w:id="23"/>
+      <w:bookmarkStart w:id="22" w:name="averaging-2"/>
+      <w:bookmarkEnd w:id="20"/>
+      <w:bookmarkEnd w:id="21"/>
       <w:r>
         <w:t>3.3.3 Averaging</w:t>
       </w:r>
@@ -878,7 +817,11 @@
         <w:pStyle w:val="FirstParagraph"/>
       </w:pPr>
       <w:r>
-        <w:t>After removing 22 ineligible articles that we discovered during data documentation from the original 1,100 random articles, we analyzed 1,078 articles for our averaging analysis. We recorded that 852 (66.8 ± 2.8%) reported some details of their data averaging methods. Time averages dominated in popularity (91.5%) (Table 2). Bin averages proved the most widespread averaging subtype (89.9%) (Table 2). Together, time-bin (86.8%) was the most frequent type-subtype averaging method combination.</w:t>
+        <w:t xml:space="preserve">After removing 22 ineligible articles that we discovered during data documentation from the original 1,100 random articles, we analyzed 1,078 articles for our averaging analysis. We recorded that 852 (66.8 ± 2.8%) reported some details of their data averaging methods. </w:t>
+      </w:r>
+      <w:r>
+        <w:lastRenderedPageBreak/>
+        <w:t>Time averages dominated in popularity (91.5%) (Table 2). Bin averages proved the most widespread averaging subtype (89.9%) (Table 2). Together, time-bin (86.8%) was the most frequent type-subtype averaging method combination.</w:t>
       </w:r>
     </w:p>
     <w:p>
@@ -886,12 +829,12 @@
         <w:pStyle w:val="ImageCaption"/>
         <w:spacing w:before="200"/>
       </w:pPr>
-      <w:bookmarkStart w:id="25" w:name="tbl-avg_type_subtype_tables"/>
+      <w:bookmarkStart w:id="23" w:name="tbl-avg_type_subtype_tables"/>
       <w:r>
         <w:t>Table 2: Averaging methods by type (a) and subtype (b).</w:t>
       </w:r>
     </w:p>
-    <w:bookmarkEnd w:id="25"/>
+    <w:bookmarkEnd w:id="23"/>
     <w:p>
       <w:pPr>
         <w:pStyle w:val="BodyText"/>
@@ -904,10 +847,10 @@
       <w:pPr>
         <w:pStyle w:val="Heading1"/>
       </w:pPr>
-      <w:bookmarkStart w:id="26" w:name="sec-discussion"/>
-      <w:bookmarkEnd w:id="17"/>
-      <w:bookmarkEnd w:id="20"/>
-      <w:bookmarkEnd w:id="24"/>
+      <w:bookmarkStart w:id="24" w:name="sec-discussion"/>
+      <w:bookmarkEnd w:id="15"/>
+      <w:bookmarkEnd w:id="18"/>
+      <w:bookmarkEnd w:id="22"/>
       <w:r>
         <w:t>4. Discussion</w:t>
       </w:r>
@@ -916,7 +859,7 @@
       <w:pPr>
         <w:pStyle w:val="Heading2"/>
       </w:pPr>
-      <w:bookmarkStart w:id="27" w:name="summary-of-evidence"/>
+      <w:bookmarkStart w:id="25" w:name="summary-of-evidence"/>
       <w:r>
         <w:t>4.1 Summary of Evidence</w:t>
       </w:r>
@@ -962,7 +905,7 @@
         <w:t>2</w:t>
       </w:r>
       <w:r>
-        <w:t>max below the 20th percentile for age and sex increases the risk of all-cause mortality [37], so accurate determinations of VO</w:t>
+        <w:t>max below the 20th percentile for age and sex increases the risk of all-cause mortality [39], so accurate determinations of VO</w:t>
       </w:r>
       <w:r>
         <w:rPr>
@@ -1015,7 +958,7 @@
         <w:t>2</w:t>
       </w:r>
       <w:r>
-        <w:t xml:space="preserve"> vs. time slope does not change or increase by more than a set rate (e.g., 50 mL/min) at the end of a maximal test. [9,38–41]. Though data averaging dampens their influence, outliers present near the conclusion of a maximal test could plausibly interfere with mathematical VO</w:t>
+        <w:t xml:space="preserve"> vs. time slope does not change or increase by more than a set rate (e.g., 50 mL/min) at the end of a maximal test. [10,40–43]. Though data averaging dampens their influence, outliers present near the conclusion of a maximal test could plausibly interfere with mathematical VO</w:t>
       </w:r>
       <w:r>
         <w:rPr>
@@ -1032,11 +975,7 @@
         <w:pStyle w:val="BodyText"/>
       </w:pPr>
       <w:r>
-        <w:t xml:space="preserve">We are currently unaware of research that has tested this, but outliers may interfere with submaximal thresholds found using algorithms, especially if they exist near likely breakpoints. Threshold algorithms often fit piecewise linear regressions and solve for the lowest sums of squares [42–44]. Points near the edges of the regression lines have more leverage when solving for the best-fit line and, therefore, are more likely to influence the </w:t>
-      </w:r>
-      <w:r>
-        <w:lastRenderedPageBreak/>
-        <w:t>slope or intercept. Such changes could alter the intersection point of the piecewise regression, and thus, the threshold values.</w:t>
+        <w:t>We are currently unaware of research that has tested this, but outliers may interfere with submaximal thresholds found using algorithms, especially if they exist near likely breakpoints. Threshold algorithms often fit piecewise linear regressions and solve for the lowest sums of squares [44–46]. Points near the edges of the regression lines have more leverage when solving for the best-fit line and, therefore, are more likely to influence the slope or intercept. Such changes could alter the intersection point of the piecewise regression, and thus, the threshold values.</w:t>
       </w:r>
     </w:p>
     <w:p>
@@ -1061,7 +1000,11 @@
         <w:t>2</w:t>
       </w:r>
       <w:r>
-        <w:t xml:space="preserve"> kinetics studies. However, the V-slope method, one of the most common methods for determining the first ventilatory threshold, interpolates data in their original method [43]. Importantly, the V-slope algorithm is only part of the overall V-slope method, so it can be unclear if authors interpolated data when citing the V-slope method. Given this and the artificial confidence interval shrinkage, it may be prudent for future papers to specify interpolation or lack thereof.</w:t>
+        <w:t xml:space="preserve"> kinetics studies. However, the V-slope method, one of the </w:t>
+      </w:r>
+      <w:r>
+        <w:lastRenderedPageBreak/>
+        <w:t>most common methods for determining the first ventilatory threshold, interpolates data in their original method [45]. Importantly, the V-slope algorithm is only part of the overall V-slope method, so it can be unclear if authors interpolated data when citing the V-slope method. Given this and the artificial confidence interval shrinkage, it may be prudent for future papers to specify interpolation or lack thereof.</w:t>
       </w:r>
     </w:p>
     <w:p>
@@ -1069,7 +1012,7 @@
         <w:pStyle w:val="BodyText"/>
       </w:pPr>
       <w:r>
-        <w:t>Most studies use one-second linear interpolation, but different time frames and styles, such as cubic interpolation, may yield different results. Cubic spline interpolation produces a smooth curve but may slightly “overshoot” measured values [45]. Though likely small, we recommend authors specify the interpolation type.</w:t>
+        <w:t>Most studies use one-second linear interpolation, but different time frames and styles, such as cubic interpolation, may yield different results. Cubic spline interpolation produces a smooth curve but may slightly “overshoot” measured values [47]. Though likely small, we recommend authors specify the interpolation type.</w:t>
       </w:r>
     </w:p>
     <w:p>
@@ -1112,7 +1055,7 @@
         <w:pStyle w:val="BodyText"/>
       </w:pPr>
       <w:r>
-        <w:t>Stating averaging methods can also help correctly classify cardiorespiratory fitness against normative data. Research by [11] offers a strategy to compare two VO</w:t>
+        <w:t>Stating averaging methods can also help correctly classify cardiorespiratory fitness against normative data. Research by [12] offers a strategy to compare two VO</w:t>
       </w:r>
       <w:r>
         <w:rPr>
@@ -1148,7 +1091,7 @@
         <w:t>2</w:t>
       </w:r>
       <w:r>
-        <w:t xml:space="preserve"> vs. time-to-exhaustion using a modified Balke protocol and equations developed from [46] and [47] (Cooper Institute, personal communication, 9/2021), rather than directly measured. The system used to create the regression for males [47] and females [46] averaged the data every minute and every 30 seconds, respectively. Given that, stating the averaging methods used may allow for better comparisons to normative data.</w:t>
+        <w:t xml:space="preserve"> vs. time-to-exhaustion using a modified Balke protocol and equations developed from [48] and [49] (Cooper Institute, personal communication, 9/2021), rather than directly measured. The system used to create the regression for males [49] and females [48] averaged the data every minute and every 30 seconds, respectively. Given that, stating the averaging methods used may allow for better comparisons to normative data.</w:t>
       </w:r>
     </w:p>
     <w:p>
@@ -1156,26 +1099,29 @@
         <w:pStyle w:val="BodyText"/>
       </w:pPr>
       <w:r>
+        <w:t>The most frequent, fully specified data averaging method, the 30-second time average, fits the maximum recommended guideline by Robergs [3]. [3] also recommended the 15-breath rolling average or the low-pass digital filter, but we only documented these methods two (0.2 ±0.3%) and one (0.1 ±0.2%) times, respectively.</w:t>
+      </w:r>
+    </w:p>
+    <w:p>
+      <w:pPr>
+        <w:pStyle w:val="Heading2"/>
+      </w:pPr>
+      <w:bookmarkStart w:id="26" w:name="limitations"/>
+      <w:bookmarkEnd w:id="25"/>
+      <w:r>
+        <w:t>4.2 Limitations</w:t>
+      </w:r>
+    </w:p>
+    <w:p>
+      <w:pPr>
+        <w:pStyle w:val="FirstParagraph"/>
+      </w:pPr>
+      <w:r>
+        <w:t xml:space="preserve">This study presents the most extensive review of gas exchange data processing methods to date. However, due to its scope, not every article received a detailed examination, which </w:t>
+      </w:r>
+      <w:r>
         <w:lastRenderedPageBreak/>
-        <w:t>The most frequent, fully specified data averaging method, the 30-second time average, fits the maximum recommended guideline by Robergs [3]. [3] also recommended the 15-breath rolling average or the low-pass digital filter, but we only documented these methods two (0.2 ±0.3%) and one (0.1 ±0.2%) times, respectively.</w:t>
-      </w:r>
-    </w:p>
-    <w:p>
-      <w:pPr>
-        <w:pStyle w:val="Heading2"/>
-      </w:pPr>
-      <w:bookmarkStart w:id="28" w:name="limitations"/>
-      <w:bookmarkEnd w:id="27"/>
-      <w:r>
-        <w:t>4.2 Limitations</w:t>
-      </w:r>
-    </w:p>
-    <w:p>
-      <w:pPr>
-        <w:pStyle w:val="FirstParagraph"/>
-      </w:pPr>
-      <w:r>
-        <w:t>This study presents the most extensive review of gas exchange data processing methods to date. However, due to its scope, not every article received a detailed examination, which means some data processing descriptions might have been missed due to the limitations of our RegExs, leading us to categorize these as “not described.” Articles that referred to previous works for their data processing techniques were also marked as “not described” for simplicity. We realize authors must balance adequate methodological documentation with journal word or character limits. Yet, methodological shortcut citations can mean missing details that prevent readers from fully reproducing the methods used [48]. Next, by chance, we found rare examples of articles using the median as the measure of center as we built our RegExs. However, we did not document any such cases in our random sample. A larger sample would likely find these and other rare data averaging methods. Finally, it is possible that a few ineligible articles eluded our screening. Taken together, our results are not entirely comprehensive and may slightly underestimate data processing methods’ true reporting frequency.</w:t>
+        <w:t>means some data processing descriptions might have been missed due to the limitations of our RegExs, leading us to categorize these as “not described.” Articles that referred to previous works for their data processing techniques were also marked as “not described” for simplicity. We realize authors must balance adequate methodological documentation with journal word or character limits. Yet, methodological shortcut citations can mean missing details that prevent readers from fully reproducing the methods used [50]. Next, by chance, we found rare examples of articles using the median as the measure of center as we built our RegExs. However, we did not document any such cases in our random sample. A larger sample would likely find these and other rare data averaging methods. Finally, it is possible that a few ineligible articles eluded our screening. Taken together, our results are not entirely comprehensive and may slightly underestimate data processing methods’ true reporting frequency.</w:t>
       </w:r>
     </w:p>
     <w:p>
@@ -1227,8 +1173,8 @@
       <w:pPr>
         <w:pStyle w:val="Heading2"/>
       </w:pPr>
-      <w:bookmarkStart w:id="29" w:name="conclusions"/>
-      <w:bookmarkEnd w:id="28"/>
+      <w:bookmarkStart w:id="27" w:name="conclusions"/>
+      <w:bookmarkEnd w:id="26"/>
       <w:r>
         <w:t>4.3 Conclusions</w:t>
       </w:r>
@@ -1245,609 +1191,682 @@
       <w:pPr>
         <w:pStyle w:val="Heading1"/>
       </w:pPr>
-      <w:bookmarkStart w:id="30" w:name="references"/>
-      <w:bookmarkEnd w:id="26"/>
+      <w:bookmarkStart w:id="28" w:name="references"/>
+      <w:bookmarkEnd w:id="24"/>
+      <w:bookmarkEnd w:id="27"/>
+      <w:r>
+        <w:t>References</w:t>
+      </w:r>
+    </w:p>
+    <w:p>
+      <w:pPr>
+        <w:pStyle w:val="Bibliography"/>
+      </w:pPr>
+      <w:bookmarkStart w:id="29" w:name="ref-pescatello2014"/>
+      <w:bookmarkStart w:id="30" w:name="refs"/>
+      <w:r>
+        <w:t xml:space="preserve">[1] </w:t>
+      </w:r>
+      <w:r>
+        <w:tab/>
+        <w:t>Pescatello LS. ACSM’s guidelines for exercise testing and prescription. 9th ed. Philadelphia: Wolters Kluwer/Lippincott Williams &amp; Wilkins Health; 2014</w:t>
+      </w:r>
+    </w:p>
+    <w:p>
+      <w:pPr>
+        <w:pStyle w:val="Bibliography"/>
+      </w:pPr>
+      <w:bookmarkStart w:id="31" w:name="ref-jamnick2020"/>
       <w:bookmarkEnd w:id="29"/>
       <w:r>
-        <w:t>References</w:t>
-      </w:r>
-    </w:p>
-    <w:p>
-      <w:pPr>
-        <w:pStyle w:val="Bibliography"/>
-      </w:pPr>
-      <w:bookmarkStart w:id="31" w:name="ref-pescatello2014"/>
-      <w:bookmarkStart w:id="32" w:name="refs"/>
-      <w:r>
-        <w:t xml:space="preserve">[1] </w:t>
-      </w:r>
-      <w:r>
-        <w:tab/>
-        <w:t>Pescatello LS. ACSM’s guidelines for exercise testing and prescription. 9th ed. Philadelphia: Wolters Kluwer/Lippincott Williams &amp; Wilkins Health; 2014</w:t>
-      </w:r>
-    </w:p>
-    <w:p>
-      <w:pPr>
-        <w:pStyle w:val="Bibliography"/>
-      </w:pPr>
-      <w:bookmarkStart w:id="33" w:name="ref-jamnick2020"/>
+        <w:t xml:space="preserve">[2] </w:t>
+      </w:r>
+      <w:r>
+        <w:tab/>
+        <w:t>Jamnick NA, Pettitt RW, Granata C, et al. An Examination and Critique of Current Methods to Determine Exercise Intensity. Sports Med 2020; 50: 1729–1756. doi:</w:t>
+      </w:r>
+      <w:hyperlink r:id="rId8">
+        <w:r>
+          <w:rPr>
+            <w:rStyle w:val="Hyperlink"/>
+          </w:rPr>
+          <w:t>10.1007/s40279-020-01322-8</w:t>
+        </w:r>
+      </w:hyperlink>
+    </w:p>
+    <w:p>
+      <w:pPr>
+        <w:pStyle w:val="Bibliography"/>
+      </w:pPr>
+      <w:bookmarkStart w:id="32" w:name="ref-robergs2010"/>
       <w:bookmarkEnd w:id="31"/>
       <w:r>
+        <w:t xml:space="preserve">[3] </w:t>
+      </w:r>
+      <w:r>
+        <w:tab/>
+        <w:t>Robergs RA, Dwyer D, Astorino T. Recommendations for Improved Data Processing from Expired Gas Analysis Indirect Calorimetry. Sports Med 2010; 40: 95–111. doi:</w:t>
+      </w:r>
+      <w:hyperlink r:id="rId9">
+        <w:r>
+          <w:rPr>
+            <w:rStyle w:val="Hyperlink"/>
+          </w:rPr>
+          <w:t>10.2165/11319670-000000000-00000</w:t>
+        </w:r>
+      </w:hyperlink>
+    </w:p>
+    <w:p>
+      <w:pPr>
+        <w:pStyle w:val="Bibliography"/>
+      </w:pPr>
+      <w:bookmarkStart w:id="33" w:name="ref-robergs2003"/>
+      <w:bookmarkEnd w:id="32"/>
+      <w:r>
+        <w:t xml:space="preserve">[4] </w:t>
+      </w:r>
+      <w:r>
+        <w:tab/>
+        <w:t>Robergs RA, Burnett AF. Methods Used To Process Data From Indirect Calorimetry And Their Application To VO2 Max. J Exerc Physiol Online 2003; 6</w:t>
+      </w:r>
+    </w:p>
+    <w:p>
+      <w:pPr>
+        <w:pStyle w:val="Bibliography"/>
+      </w:pPr>
+      <w:bookmarkStart w:id="34" w:name="ref-sousa2010"/>
+      <w:bookmarkEnd w:id="33"/>
+      <w:r>
         <w:lastRenderedPageBreak/>
-        <w:t xml:space="preserve">[2] </w:t>
-      </w:r>
-      <w:r>
-        <w:tab/>
-        <w:t>Jamnick NA, Pettitt RW, Granata C, et al. An Examination and Critique of Current Methods to Determine Exercise Intensity. Sports Medicine 2020; 50: 1729–1756. doi:</w:t>
+        <w:t xml:space="preserve">[5] </w:t>
+      </w:r>
+      <w:r>
+        <w:tab/>
+        <w:t>Sousa A, Figueiredo P, Oliveira N, et al. Comparison Between Swimming VO2peak and VO2max at Different Time Intervals. Open Sports Sci J 2010; 3: 22–24. doi:</w:t>
+      </w:r>
+      <w:hyperlink r:id="rId10">
+        <w:r>
+          <w:rPr>
+            <w:rStyle w:val="Hyperlink"/>
+          </w:rPr>
+          <w:t>10.2174/1875399X01003010022</w:t>
+        </w:r>
+      </w:hyperlink>
+    </w:p>
+    <w:p>
+      <w:pPr>
+        <w:pStyle w:val="Bibliography"/>
+      </w:pPr>
+      <w:bookmarkStart w:id="35" w:name="ref-johnson1998"/>
+      <w:bookmarkEnd w:id="34"/>
+      <w:r>
+        <w:t xml:space="preserve">[6] </w:t>
+      </w:r>
+      <w:r>
+        <w:tab/>
+        <w:t>Johnson JS, Carlson JJ, VanderLaan RL, et al. Effects of Sampling Interval on Peak Oxygen Consumption in Patients Evaluated for Heart Transplantation. Chest 1998; 113: 816–819. doi:</w:t>
       </w:r>
       <w:hyperlink r:id="rId11">
         <w:r>
           <w:rPr>
             <w:rStyle w:val="Hyperlink"/>
           </w:rPr>
-          <w:t>10.1007/s40279-020-01322-8</w:t>
-        </w:r>
-      </w:hyperlink>
-    </w:p>
-    <w:p>
-      <w:pPr>
-        <w:pStyle w:val="Bibliography"/>
-      </w:pPr>
-      <w:bookmarkStart w:id="34" w:name="ref-robergs2010"/>
-      <w:bookmarkEnd w:id="33"/>
-      <w:r>
-        <w:t xml:space="preserve">[3] </w:t>
-      </w:r>
-      <w:r>
-        <w:tab/>
-        <w:t>Robergs RA, Dwyer D, Astorino T. Recommendations for Improved Data Processing from Expired Gas Analysis Indirect Calorimetry. Sports Medicine 2010; 40: 95–111. doi:</w:t>
+          <w:t>10.1378/chest.113.3.816</w:t>
+        </w:r>
+      </w:hyperlink>
+    </w:p>
+    <w:p>
+      <w:pPr>
+        <w:pStyle w:val="Bibliography"/>
+      </w:pPr>
+      <w:bookmarkStart w:id="36" w:name="ref-sell2021"/>
+      <w:bookmarkEnd w:id="35"/>
+      <w:r>
+        <w:t xml:space="preserve">[7] </w:t>
+      </w:r>
+      <w:r>
+        <w:tab/>
+        <w:t>Sell KM, Ghigiarelli JJ, Prendergast JM, et al. Comparison of Vȯ 2peak and Vȯ 2max at Different Sampling Intervals in Collegiate Wrestlers. J Strength Cond Res 2021; 35: 2915–2917. doi:</w:t>
       </w:r>
       <w:hyperlink r:id="rId12">
         <w:r>
           <w:rPr>
             <w:rStyle w:val="Hyperlink"/>
           </w:rPr>
-          <w:t>10.2165/11319670-000000000-00000</w:t>
-        </w:r>
-      </w:hyperlink>
-    </w:p>
-    <w:p>
-      <w:pPr>
-        <w:pStyle w:val="Bibliography"/>
-      </w:pPr>
-      <w:bookmarkStart w:id="35" w:name="ref-sousa2010"/>
-      <w:bookmarkEnd w:id="34"/>
-      <w:r>
-        <w:t xml:space="preserve">[4] </w:t>
-      </w:r>
-      <w:r>
-        <w:tab/>
-        <w:t>Sousa A, Figueiredo P, Oliveira N, et al. Comparison Between Swimming VO2peak and VO2max at Different Time Intervals. The Open Sports Sciences Journal 2010; 3: 22–24. doi:</w:t>
+          <w:t>10.1519/JSC.0000000000003887</w:t>
+        </w:r>
+      </w:hyperlink>
+    </w:p>
+    <w:p>
+      <w:pPr>
+        <w:pStyle w:val="Bibliography"/>
+      </w:pPr>
+      <w:bookmarkStart w:id="37" w:name="ref-midgley2007"/>
+      <w:bookmarkEnd w:id="36"/>
+      <w:r>
+        <w:t xml:space="preserve">[8] </w:t>
+      </w:r>
+      <w:r>
+        <w:tab/>
+        <w:t>Midgley AW, McNaughton LR, Carroll S. Effect of the VȮ2 time-averaging interval on the reproducibility of VȮ2max in healthy athletic subjects. Clin Physiol Funct Imaging 2007; 27: 122–125. doi:</w:t>
       </w:r>
       <w:hyperlink r:id="rId13">
         <w:r>
           <w:rPr>
             <w:rStyle w:val="Hyperlink"/>
           </w:rPr>
-          <w:t>10.2174/1875399X01003010022</w:t>
-        </w:r>
-      </w:hyperlink>
-    </w:p>
-    <w:p>
-      <w:pPr>
-        <w:pStyle w:val="Bibliography"/>
-      </w:pPr>
-      <w:bookmarkStart w:id="36" w:name="ref-johnson1998"/>
-      <w:bookmarkEnd w:id="35"/>
-      <w:r>
-        <w:t xml:space="preserve">[5] </w:t>
-      </w:r>
-      <w:r>
-        <w:tab/>
-        <w:t>Johnson JS, Carlson JJ, VanderLaan RL, et al. Effects of Sampling Interval on Peak Oxygen Consumption in Patients Evaluated for Heart Transplantation. Chest 1998; 113: 816–819. doi:</w:t>
+          <w:t>10.1111/j.1475-097X.2007.00725.x</w:t>
+        </w:r>
+      </w:hyperlink>
+    </w:p>
+    <w:p>
+      <w:pPr>
+        <w:pStyle w:val="Bibliography"/>
+      </w:pPr>
+      <w:bookmarkStart w:id="38" w:name="ref-astorino2009"/>
+      <w:bookmarkEnd w:id="37"/>
+      <w:r>
+        <w:t xml:space="preserve">[9] </w:t>
+      </w:r>
+      <w:r>
+        <w:tab/>
+        <w:t>Astorino TA. Alterations in VO2 max and the VO2 plateau with manipulation of sampling interval. Clin Physiol Funct Imaging 2009; 29: 6067. doi:</w:t>
       </w:r>
       <w:hyperlink r:id="rId14">
         <w:r>
           <w:rPr>
             <w:rStyle w:val="Hyperlink"/>
           </w:rPr>
-          <w:t>10.1378/chest.113.3.816</w:t>
-        </w:r>
-      </w:hyperlink>
-    </w:p>
-    <w:p>
-      <w:pPr>
-        <w:pStyle w:val="Bibliography"/>
-      </w:pPr>
-      <w:bookmarkStart w:id="37" w:name="ref-sell2021"/>
-      <w:bookmarkEnd w:id="36"/>
-      <w:r>
-        <w:t xml:space="preserve">[6] </w:t>
-      </w:r>
-      <w:r>
-        <w:tab/>
-        <w:t>Sell KM, Ghigiarelli JJ, Prendergast JM, et al. Comparison of Vȯ 2peak and Vȯ 2max at Different Sampling Intervals in Collegiate Wrestlers. Journal of Strength and Conditioning Research 2021; 35: 2915–2917. doi:</w:t>
+          <w:t>10.1111/j.1475-097X.2008.00835.x</w:t>
+        </w:r>
+      </w:hyperlink>
+    </w:p>
+    <w:p>
+      <w:pPr>
+        <w:pStyle w:val="Bibliography"/>
+      </w:pPr>
+      <w:bookmarkStart w:id="39" w:name="ref-astorino2000"/>
+      <w:bookmarkEnd w:id="38"/>
+      <w:r>
+        <w:t xml:space="preserve">[10] </w:t>
+      </w:r>
+      <w:r>
+        <w:tab/>
+        <w:t>Astorino TA, Robergs RA, Ghiasvand F, et al. Incidence of the oxygen plateau at VO2max during exercise testing to volitional fatigue. J Exerc Physiol Online 2000; 3: 112</w:t>
+      </w:r>
+    </w:p>
+    <w:p>
+      <w:pPr>
+        <w:pStyle w:val="Bibliography"/>
+      </w:pPr>
+      <w:bookmarkStart w:id="40" w:name="ref-martin-rincon2019"/>
+      <w:bookmarkEnd w:id="39"/>
+      <w:r>
+        <w:t xml:space="preserve">[11] </w:t>
+      </w:r>
+      <w:r>
+        <w:tab/>
+        <w:t>Martin-Rincon M, González-Henríquez JJ, Losa-Reyna J, et al. Impact of data averaging strategies on VȮ2max assessment: Mathematical modeling and reliability. Scand J Med Sci Sports 2019; 29: 1473–1488. doi:</w:t>
       </w:r>
       <w:hyperlink r:id="rId15">
         <w:r>
           <w:rPr>
             <w:rStyle w:val="Hyperlink"/>
           </w:rPr>
-          <w:t>10.1519/JSC.0000000000003887</w:t>
-        </w:r>
-      </w:hyperlink>
-    </w:p>
-    <w:p>
-      <w:pPr>
-        <w:pStyle w:val="Bibliography"/>
-      </w:pPr>
-      <w:bookmarkStart w:id="38" w:name="ref-midgley2007"/>
-      <w:bookmarkEnd w:id="37"/>
-      <w:r>
-        <w:t xml:space="preserve">[7] </w:t>
-      </w:r>
-      <w:r>
-        <w:tab/>
-        <w:t>Midgley AW, McNaughton LR, Carroll S. Effect of the VȮ2 time-averaging interval on the reproducibility of VȮ2max in healthy athletic subjects. Clinical Physiology and Functional Imaging 2007; 27: 122–125. doi:</w:t>
+          <w:t>10.1111/sms.13495</w:t>
+        </w:r>
+      </w:hyperlink>
+    </w:p>
+    <w:p>
+      <w:pPr>
+        <w:pStyle w:val="Bibliography"/>
+      </w:pPr>
+      <w:bookmarkStart w:id="41" w:name="ref-martin-rincon2020"/>
+      <w:bookmarkEnd w:id="40"/>
+      <w:r>
+        <w:t xml:space="preserve">[12] </w:t>
+      </w:r>
+      <w:r>
+        <w:tab/>
+        <w:t>Martin-Rincon M, Calbet JAL. Progress Update and Challenges on VO2max Testing and Interpretation. Front Physiol 2020; 11: 1070. doi:</w:t>
       </w:r>
       <w:hyperlink r:id="rId16">
         <w:r>
           <w:rPr>
             <w:rStyle w:val="Hyperlink"/>
           </w:rPr>
-          <w:t>10.1111/j.1475-097X.2007.00725.x</w:t>
-        </w:r>
-      </w:hyperlink>
-    </w:p>
-    <w:p>
-      <w:pPr>
-        <w:pStyle w:val="Bibliography"/>
-      </w:pPr>
-      <w:bookmarkStart w:id="39" w:name="ref-astorino2009"/>
-      <w:bookmarkEnd w:id="38"/>
-      <w:r>
-        <w:t xml:space="preserve">[8] </w:t>
-      </w:r>
-      <w:r>
-        <w:tab/>
-        <w:t>Astorino TA. Alterations in VO2 max and the VO2 plateau with manipulation of sampling interval. Clinical Physiology and Functional Imaging 2009; 29: 6067. doi:</w:t>
+          <w:t>10.3389/fphys.2020.01070</w:t>
+        </w:r>
+      </w:hyperlink>
+    </w:p>
+    <w:p>
+      <w:pPr>
+        <w:pStyle w:val="Bibliography"/>
+      </w:pPr>
+      <w:bookmarkStart w:id="42" w:name="ref-scheadler2017"/>
+      <w:bookmarkEnd w:id="41"/>
+      <w:r>
+        <w:t xml:space="preserve">[13] </w:t>
+      </w:r>
+      <w:r>
+        <w:tab/>
+        <w:t>Scheadler CM, Garver MJ, Hanson NJ. The Gas Sampling Interval Effect on VO2peak Is Independent of Exercise Protocol. Med Sci Sports Exerc 2017; 49: 1911–1916. doi:</w:t>
       </w:r>
       <w:hyperlink r:id="rId17">
         <w:r>
           <w:rPr>
             <w:rStyle w:val="Hyperlink"/>
           </w:rPr>
-          <w:t>10.1111/j.1475-097X.2008.00835.x</w:t>
-        </w:r>
-      </w:hyperlink>
-    </w:p>
-    <w:p>
-      <w:pPr>
-        <w:pStyle w:val="Bibliography"/>
-      </w:pPr>
-      <w:bookmarkStart w:id="40" w:name="ref-astorino2000"/>
-      <w:bookmarkEnd w:id="39"/>
-      <w:r>
-        <w:t xml:space="preserve">[9] </w:t>
-      </w:r>
-      <w:r>
-        <w:tab/>
-        <w:t>Astorino TA, Robergs RA, Ghiasvand F, et al. Incidence of the oxygen plateau at VO2max during exercise testing to volitional fatigue. Journal of exercise physiology online 2000; 3: 112</w:t>
-      </w:r>
-    </w:p>
-    <w:p>
-      <w:pPr>
-        <w:pStyle w:val="Bibliography"/>
-      </w:pPr>
-      <w:bookmarkStart w:id="41" w:name="ref-martin-rincon2019"/>
-      <w:bookmarkEnd w:id="40"/>
-      <w:r>
-        <w:t xml:space="preserve">[10] </w:t>
-      </w:r>
-      <w:r>
-        <w:tab/>
-        <w:t>Martin-Rincon M, González-Henríquez JJ, Losa-Reyna J, et al. Impact of data averaging strategies on VȮ2max assessment: Mathematical modeling and reliability. Scandinavian Journal of Medicine &amp; Science in Sports 2019; 29: 1473–1488. doi:</w:t>
+          <w:t>10.1249/MSS.0000000000001301</w:t>
+        </w:r>
+      </w:hyperlink>
+    </w:p>
+    <w:p>
+      <w:pPr>
+        <w:pStyle w:val="Bibliography"/>
+      </w:pPr>
+      <w:bookmarkStart w:id="43" w:name="ref-dejesus2014"/>
+      <w:bookmarkEnd w:id="42"/>
+      <w:r>
+        <w:t xml:space="preserve">[14] </w:t>
+      </w:r>
+      <w:r>
+        <w:tab/>
+        <w:t>Jesus K de, Guidetti L, Jesus K de, et al. Which Are The Best VO2 Sampling Intervals to Characterize Low to Severe Swimming Intensities? Int J Sports Med 2014; 35: 1030–1036. doi:</w:t>
       </w:r>
       <w:hyperlink r:id="rId18">
         <w:r>
           <w:rPr>
             <w:rStyle w:val="Hyperlink"/>
           </w:rPr>
-          <w:t>10.1111/sms.13495</w:t>
-        </w:r>
-      </w:hyperlink>
-    </w:p>
-    <w:p>
-      <w:pPr>
-        <w:pStyle w:val="Bibliography"/>
-      </w:pPr>
-      <w:bookmarkStart w:id="42" w:name="ref-martin-rincon2020"/>
-      <w:bookmarkEnd w:id="41"/>
-      <w:r>
-        <w:t xml:space="preserve">[11] </w:t>
-      </w:r>
-      <w:r>
-        <w:tab/>
-        <w:t>Martin-Rincon M, Calbet JAL. Progress Update and Challenges on VO2max Testing and Interpretation. Frontiers in Physiology 2020; 11: 1070. doi:</w:t>
+          <w:t>10.1055/s-0034-1368784</w:t>
+        </w:r>
+      </w:hyperlink>
+    </w:p>
+    <w:p>
+      <w:pPr>
+        <w:pStyle w:val="Bibliography"/>
+      </w:pPr>
+      <w:bookmarkStart w:id="44" w:name="ref-hill2003"/>
+      <w:bookmarkEnd w:id="43"/>
+      <w:r>
+        <w:t xml:space="preserve">[15] </w:t>
+      </w:r>
+      <w:r>
+        <w:tab/>
+        <w:t>Hill DW, Stephens LP, Blumoff-Ross SA, et al. Effect of sampling strategy on measures of VO2peak obtained using commercial breath-by-breath systems. Eur J Appl Physiol 2003; 89: 564–569. doi:</w:t>
       </w:r>
       <w:hyperlink r:id="rId19">
         <w:r>
           <w:rPr>
             <w:rStyle w:val="Hyperlink"/>
           </w:rPr>
-          <w:t>10.3389/fphys.2020.01070</w:t>
-        </w:r>
-      </w:hyperlink>
-    </w:p>
-    <w:p>
-      <w:pPr>
-        <w:pStyle w:val="Bibliography"/>
-      </w:pPr>
-      <w:bookmarkStart w:id="43" w:name="ref-scheadler2017"/>
-      <w:bookmarkEnd w:id="42"/>
-      <w:r>
-        <w:t xml:space="preserve">[12] </w:t>
-      </w:r>
-      <w:r>
-        <w:tab/>
-        <w:t>Scheadler CM, Garver MJ, Hanson NJ. The Gas Sampling Interval Effect on VO2peak Is Independent of Exercise Protocol. Medicine &amp; Science in Sports &amp; Exercise 2017; 49: 1911–1916. doi:</w:t>
+          <w:t>10.1007/s00421-003-0843-1</w:t>
+        </w:r>
+      </w:hyperlink>
+    </w:p>
+    <w:p>
+      <w:pPr>
+        <w:pStyle w:val="Bibliography"/>
+      </w:pPr>
+      <w:bookmarkStart w:id="45" w:name="ref-smart2015"/>
+      <w:bookmarkEnd w:id="44"/>
+      <w:r>
+        <w:t xml:space="preserve">[16] </w:t>
+      </w:r>
+      <w:r>
+        <w:tab/>
+        <w:t>Smart NA, Jeffriess L, Giallauria F, et al. Effect of duration of data averaging interval on reported peak VO2 in patients with heart failure. Int J Cardiol 2015; 182: 530–533. doi:</w:t>
       </w:r>
       <w:hyperlink r:id="rId20">
         <w:r>
           <w:rPr>
             <w:rStyle w:val="Hyperlink"/>
           </w:rPr>
-          <w:t>10.1249/MSS.0000000000001301</w:t>
-        </w:r>
-      </w:hyperlink>
-    </w:p>
-    <w:p>
-      <w:pPr>
-        <w:pStyle w:val="Bibliography"/>
-      </w:pPr>
-      <w:bookmarkStart w:id="44" w:name="ref-dejesus2014"/>
-      <w:bookmarkEnd w:id="43"/>
-      <w:r>
-        <w:t xml:space="preserve">[13] </w:t>
-      </w:r>
-      <w:r>
-        <w:tab/>
-        <w:t>Jesus K de, Guidetti L, Jesus K de, et al. Which Are The Best VO2 Sampling Intervals to Characterize Low to Severe Swimming Intensities? International Journal of Sports Medicine 2014; 35: 1030–1036. doi:</w:t>
+          <w:t>10.1016/j.ijcard.2014.12.174</w:t>
+        </w:r>
+      </w:hyperlink>
+    </w:p>
+    <w:p>
+      <w:pPr>
+        <w:pStyle w:val="Bibliography"/>
+      </w:pPr>
+      <w:bookmarkStart w:id="46" w:name="ref-matthews1987"/>
+      <w:bookmarkEnd w:id="45"/>
+      <w:r>
+        <w:t xml:space="preserve">[17] </w:t>
+      </w:r>
+      <w:r>
+        <w:tab/>
+        <w:t>Matthews JI, Bush BA, Morales FM. Microprocessor Exercise Physiology Systems vs a Nonautomated System. Chest 1987; 92: 696–703. doi:</w:t>
       </w:r>
       <w:hyperlink r:id="rId21">
         <w:r>
           <w:rPr>
             <w:rStyle w:val="Hyperlink"/>
           </w:rPr>
-          <w:t>10.1055/s-0034-1368784</w:t>
-        </w:r>
-      </w:hyperlink>
-    </w:p>
-    <w:p>
-      <w:pPr>
-        <w:pStyle w:val="Bibliography"/>
-      </w:pPr>
-      <w:bookmarkStart w:id="45" w:name="ref-hill2003"/>
-      <w:bookmarkEnd w:id="44"/>
+          <w:t>10.1378/chest.92.4.696</w:t>
+        </w:r>
+      </w:hyperlink>
+    </w:p>
+    <w:p>
+      <w:pPr>
+        <w:pStyle w:val="Bibliography"/>
+      </w:pPr>
+      <w:bookmarkStart w:id="47" w:name="ref-lamarra1987"/>
+      <w:bookmarkEnd w:id="46"/>
       <w:r>
         <w:lastRenderedPageBreak/>
-        <w:t xml:space="preserve">[14] </w:t>
-      </w:r>
-      <w:r>
-        <w:tab/>
-        <w:t>Hill DW, Stephens LP, Blumoff-Ross SA, et al. Effect of sampling strategy on measures of VO2peak obtained using commercial breath-by-breath systems. European Journal of Applied Physiology 2003; 89: 564–569. doi:</w:t>
+        <w:t xml:space="preserve">[18] </w:t>
+      </w:r>
+      <w:r>
+        <w:tab/>
+        <w:t>Lamarra N, Whipp BJ, Ward SA, et al. Effect of interbreath fluctuations on characterizing exercise gas exchange kinetics. J Appl Physiol 1987; 62: 20032012. doi:</w:t>
       </w:r>
       <w:hyperlink r:id="rId22">
         <w:r>
           <w:rPr>
             <w:rStyle w:val="Hyperlink"/>
           </w:rPr>
-          <w:t>10.1007/s00421-003-0843-1</w:t>
-        </w:r>
-      </w:hyperlink>
-    </w:p>
-    <w:p>
-      <w:pPr>
-        <w:pStyle w:val="Bibliography"/>
-      </w:pPr>
-      <w:bookmarkStart w:id="46" w:name="ref-smart2015"/>
-      <w:bookmarkEnd w:id="45"/>
-      <w:r>
-        <w:t xml:space="preserve">[15] </w:t>
-      </w:r>
-      <w:r>
-        <w:tab/>
-        <w:t>Smart NA, Jeffriess L, Giallauria F, et al. Effect of duration of data averaging interval on reported peak VO2 in patients with heart failure. International Journal of Cardiology 2015; 182: 530–533. doi:</w:t>
+          <w:t>10.1152/jappl.1987.62.5.2003</w:t>
+        </w:r>
+      </w:hyperlink>
+    </w:p>
+    <w:p>
+      <w:pPr>
+        <w:pStyle w:val="Bibliography"/>
+      </w:pPr>
+      <w:bookmarkStart w:id="48" w:name="ref-keir2014"/>
+      <w:bookmarkEnd w:id="47"/>
+      <w:r>
+        <w:t xml:space="preserve">[19] </w:t>
+      </w:r>
+      <w:r>
+        <w:tab/>
+        <w:t>Keir DA, Murias JM, Paterson DH, et al. Breath-by-breath pulmonary O2 uptake kinetics: Effect of data processing on confidence in estimating model parameters. Exp Physiol 2014; 99: 15111522. doi:</w:t>
       </w:r>
       <w:hyperlink r:id="rId23">
         <w:r>
           <w:rPr>
             <w:rStyle w:val="Hyperlink"/>
           </w:rPr>
-          <w:t>10.1016/j.ijcard.2014.12.174</w:t>
-        </w:r>
-      </w:hyperlink>
-    </w:p>
-    <w:p>
-      <w:pPr>
-        <w:pStyle w:val="Bibliography"/>
-      </w:pPr>
-      <w:bookmarkStart w:id="47" w:name="ref-matthews1987"/>
-      <w:bookmarkEnd w:id="46"/>
-      <w:r>
-        <w:t xml:space="preserve">[16] </w:t>
-      </w:r>
-      <w:r>
-        <w:tab/>
-        <w:t>Matthews JI, Bush BA, Morales FM. Microprocessor Exercise Physiology Systems vs a Nonautomated System. Chest 1987; 92: 696–703. doi:</w:t>
+          <w:t>10.1113/expphysiol.2014.080812</w:t>
+        </w:r>
+      </w:hyperlink>
+    </w:p>
+    <w:p>
+      <w:pPr>
+        <w:pStyle w:val="Bibliography"/>
+      </w:pPr>
+      <w:bookmarkStart w:id="49" w:name="ref-benson2017"/>
+      <w:bookmarkEnd w:id="48"/>
+      <w:r>
+        <w:t xml:space="preserve">[20] </w:t>
+      </w:r>
+      <w:r>
+        <w:tab/>
+        <w:t>Benson AP, Bowen TS, Ferguson C, et al. Data collection, handling, and fitting strategies to optimize accuracy and precision of oxygen uptake kinetics estimation from breath-by-breath measurements. J Appl Physiol 2017; 123: 227242. doi:</w:t>
       </w:r>
       <w:hyperlink r:id="rId24">
         <w:r>
           <w:rPr>
             <w:rStyle w:val="Hyperlink"/>
           </w:rPr>
-          <w:t>10.1378/chest.92.4.696</w:t>
-        </w:r>
-      </w:hyperlink>
-    </w:p>
-    <w:p>
-      <w:pPr>
-        <w:pStyle w:val="Bibliography"/>
-      </w:pPr>
-      <w:bookmarkStart w:id="48" w:name="ref-robergs2003"/>
-      <w:bookmarkEnd w:id="47"/>
-      <w:r>
-        <w:t xml:space="preserve">[17] </w:t>
-      </w:r>
-      <w:r>
-        <w:tab/>
-        <w:t>Robergs RA, Burnett AF. Methods Used To Process Data From Indirect Calorimetry And Their Application To VO2 Max. Journal of Exercise Physiology online 2003; 6</w:t>
-      </w:r>
-    </w:p>
-    <w:p>
-      <w:pPr>
-        <w:pStyle w:val="Bibliography"/>
-      </w:pPr>
-      <w:bookmarkStart w:id="49" w:name="ref-lamarra1987"/>
-      <w:bookmarkEnd w:id="48"/>
-      <w:r>
-        <w:t xml:space="preserve">[18] </w:t>
-      </w:r>
-      <w:r>
-        <w:tab/>
-        <w:t>Lamarra N, Whipp BJ, Ward SA, et al. Effect of interbreath fluctuations on characterizing exercise gas exchange kinetics. Journal of Applied Physiology 1987; 62: 20032012. doi:</w:t>
+          <w:t>10.1152/japplphysiol.00988.2016</w:t>
+        </w:r>
+      </w:hyperlink>
+    </w:p>
+    <w:p>
+      <w:pPr>
+        <w:pStyle w:val="Bibliography"/>
+      </w:pPr>
+      <w:bookmarkStart w:id="50" w:name="ref-francescato2014"/>
+      <w:bookmarkEnd w:id="49"/>
+      <w:r>
+        <w:t xml:space="preserve">[21] </w:t>
+      </w:r>
+      <w:r>
+        <w:tab/>
+        <w:t>Francescato MP, Cettolo V, Bellio R. Confidence intervals for the parameters estimated from simulated O2 uptake kinetics: Effects of different data treatments. Exp Physiol 2014; 99: 187195. doi:</w:t>
       </w:r>
       <w:hyperlink r:id="rId25">
         <w:r>
           <w:rPr>
             <w:rStyle w:val="Hyperlink"/>
           </w:rPr>
-          <w:t>10.1152/jappl.1987.62.5.2003</w:t>
-        </w:r>
-      </w:hyperlink>
-    </w:p>
-    <w:p>
-      <w:pPr>
-        <w:pStyle w:val="Bibliography"/>
-      </w:pPr>
-      <w:bookmarkStart w:id="50" w:name="ref-keir2014"/>
-      <w:bookmarkEnd w:id="49"/>
-      <w:r>
-        <w:t xml:space="preserve">[19] </w:t>
-      </w:r>
-      <w:r>
-        <w:tab/>
-        <w:t>Keir DA, Murias JM, Paterson DH, et al. Breath-by-breath pulmonary O2 uptake kinetics: Effect of data processing on confidence in estimating model parameters. Experimental Physiology 2014; 99: 15111522. doi:</w:t>
+          <w:t>10.1113/expphysiol.2013.076208</w:t>
+        </w:r>
+      </w:hyperlink>
+    </w:p>
+    <w:p>
+      <w:pPr>
+        <w:pStyle w:val="Bibliography"/>
+      </w:pPr>
+      <w:bookmarkStart w:id="51" w:name="ref-francescato2019"/>
+      <w:bookmarkEnd w:id="50"/>
+      <w:r>
+        <w:t xml:space="preserve">[22] </w:t>
+      </w:r>
+      <w:r>
+        <w:tab/>
+        <w:t>Francescato MP, Cettolo V. The 1-s interpolation of breath-by-breath O2 uptake data to determine kinetic parameters: the misleading procedure. Sport Sci Health 2019; 16: 193. doi:</w:t>
       </w:r>
       <w:hyperlink r:id="rId26">
         <w:r>
           <w:rPr>
             <w:rStyle w:val="Hyperlink"/>
           </w:rPr>
-          <w:t>10.1113/expphysiol.2014.080812</w:t>
-        </w:r>
-      </w:hyperlink>
-    </w:p>
-    <w:p>
-      <w:pPr>
-        <w:pStyle w:val="Bibliography"/>
-      </w:pPr>
-      <w:bookmarkStart w:id="51" w:name="ref-benson2017"/>
-      <w:bookmarkEnd w:id="50"/>
-      <w:r>
-        <w:t xml:space="preserve">[20] </w:t>
-      </w:r>
-      <w:r>
-        <w:tab/>
-        <w:t>Benson AP, Bowen TS, Ferguson C, et al. Data collection, handling, and fitting strategies to optimize accuracy and precision of oxygen uptake kinetics estimation from breath-by-breath measurements. Journal of Applied Physiology 2017; 123: 227242. doi:</w:t>
+          <w:t>10.1007/s11332-019-00602-9</w:t>
+        </w:r>
+      </w:hyperlink>
+    </w:p>
+    <w:p>
+      <w:pPr>
+        <w:pStyle w:val="Bibliography"/>
+      </w:pPr>
+      <w:bookmarkStart w:id="52" w:name="ref-francescato2015"/>
+      <w:bookmarkEnd w:id="51"/>
+      <w:r>
+        <w:t xml:space="preserve">[23] </w:t>
+      </w:r>
+      <w:r>
+        <w:tab/>
+        <w:t>Francescato MP, Cettolo V, Bellio R. Interpreting the confidence intervals of model parameters of breath-by-breath pulmonary O2 uptake. Exp Physiol 2015; 100: 475475. doi:</w:t>
       </w:r>
       <w:hyperlink r:id="rId27">
         <w:r>
           <w:rPr>
             <w:rStyle w:val="Hyperlink"/>
           </w:rPr>
-          <w:t>10.1152/japplphysiol.00988.2016</w:t>
-        </w:r>
-      </w:hyperlink>
-    </w:p>
-    <w:p>
-      <w:pPr>
-        <w:pStyle w:val="Bibliography"/>
-      </w:pPr>
-      <w:bookmarkStart w:id="52" w:name="ref-francescato2014"/>
-      <w:bookmarkEnd w:id="51"/>
-      <w:r>
-        <w:t xml:space="preserve">[21] </w:t>
-      </w:r>
-      <w:r>
-        <w:tab/>
-        <w:t>Francescato MP, Cettolo V, Bellio R. Confidence intervals for the parameters estimated from simulated O2 uptake kinetics: Effects of different data treatments. Experimental Physiology 2014; 99: 187195. doi:</w:t>
+          <w:t>10.1113/EP085043</w:t>
+        </w:r>
+      </w:hyperlink>
+    </w:p>
+    <w:p>
+      <w:pPr>
+        <w:pStyle w:val="Bibliography"/>
+      </w:pPr>
+      <w:bookmarkStart w:id="53" w:name="ref-goodman2016"/>
+      <w:bookmarkEnd w:id="52"/>
+      <w:r>
+        <w:t xml:space="preserve">[24] </w:t>
+      </w:r>
+      <w:r>
+        <w:tab/>
+        <w:t>Goodman SN, Fanelli D, Ioannidis JPA. What does research reproducibility mean? Sci Transl Med 2016; 8. doi:</w:t>
       </w:r>
       <w:hyperlink r:id="rId28">
         <w:r>
           <w:rPr>
             <w:rStyle w:val="Hyperlink"/>
           </w:rPr>
-          <w:t>10.1113/expphysiol.2013.076208</w:t>
-        </w:r>
-      </w:hyperlink>
-    </w:p>
-    <w:p>
-      <w:pPr>
-        <w:pStyle w:val="Bibliography"/>
-      </w:pPr>
-      <w:bookmarkStart w:id="53" w:name="ref-francescato2019"/>
-      <w:bookmarkEnd w:id="52"/>
-      <w:r>
-        <w:t xml:space="preserve">[22] </w:t>
-      </w:r>
-      <w:r>
-        <w:tab/>
-        <w:t>Francescato MP, Cettolo V. The 1-s interpolation of breath-by-breath O2 uptake data to determine kinetic parameters: the misleading procedure. Sport Sciences for Health 2019; 16: 193. doi:</w:t>
+          <w:t>10.1126/scitranslmed.aaf5027</w:t>
+        </w:r>
+      </w:hyperlink>
+    </w:p>
+    <w:p>
+      <w:pPr>
+        <w:pStyle w:val="Bibliography"/>
+      </w:pPr>
+      <w:bookmarkStart w:id="54" w:name="ref-opensciencecollaboration2015"/>
+      <w:bookmarkEnd w:id="53"/>
+      <w:r>
+        <w:t xml:space="preserve">[25] </w:t>
+      </w:r>
+      <w:r>
+        <w:tab/>
+        <w:t>Open Science Collaboration. Estimating the reproducibility of psychological science. Science (1979) 2015; 349: aac4716. doi:</w:t>
       </w:r>
       <w:hyperlink r:id="rId29">
         <w:r>
           <w:rPr>
             <w:rStyle w:val="Hyperlink"/>
           </w:rPr>
-          <w:t>10.1007/s11332-019-00602-9</w:t>
-        </w:r>
-      </w:hyperlink>
-    </w:p>
-    <w:p>
-      <w:pPr>
-        <w:pStyle w:val="Bibliography"/>
-      </w:pPr>
-      <w:bookmarkStart w:id="54" w:name="ref-francescato2015"/>
-      <w:bookmarkEnd w:id="53"/>
-      <w:r>
-        <w:t xml:space="preserve">[23] </w:t>
-      </w:r>
-      <w:r>
-        <w:tab/>
-        <w:t>Francescato MP, Cettolo V, Bellio R. Interpreting the confidence intervals of model parameters of breath-by-breath pulmonary O2 uptake. Experimental Physiology 2015; 100: 475475. doi:</w:t>
+          <w:t>10.1126/science.aac4716</w:t>
+        </w:r>
+      </w:hyperlink>
+    </w:p>
+    <w:p>
+      <w:pPr>
+        <w:pStyle w:val="Bibliography"/>
+      </w:pPr>
+      <w:bookmarkStart w:id="55" w:name="ref-hesse2023"/>
+      <w:bookmarkEnd w:id="54"/>
+      <w:r>
+        <w:t xml:space="preserve">[26] </w:t>
+      </w:r>
+      <w:r>
+        <w:tab/>
       </w:r>
       <w:hyperlink r:id="rId30">
         <w:r>
           <w:rPr>
             <w:rStyle w:val="Hyperlink"/>
           </w:rPr>
-          <w:t>10.1113/EP085043</w:t>
-        </w:r>
-      </w:hyperlink>
-    </w:p>
-    <w:p>
-      <w:pPr>
-        <w:pStyle w:val="Bibliography"/>
-      </w:pPr>
-      <w:bookmarkStart w:id="55" w:name="ref-goodman2016"/>
-      <w:bookmarkEnd w:id="54"/>
-      <w:r>
-        <w:t xml:space="preserve">[24] </w:t>
-      </w:r>
-      <w:r>
-        <w:tab/>
-        <w:t>Goodman SN, Fanelli D, Ioannidis JPA. What does research reproducibility mean? Science Translational Medicine 2016; 8. doi:</w:t>
+          <w:t>Data Processing Methods and their Effects on the Limits of Agreement and Reliability of Automated Submaximal Threshold Calculations</w:t>
+        </w:r>
+      </w:hyperlink>
+      <w:r>
+        <w:t>. 2023</w:t>
+      </w:r>
+    </w:p>
+    <w:p>
+      <w:pPr>
+        <w:pStyle w:val="Bibliography"/>
+      </w:pPr>
+      <w:bookmarkStart w:id="56" w:name="ref-tricco2018"/>
+      <w:bookmarkEnd w:id="55"/>
+      <w:r>
+        <w:t xml:space="preserve">[27] </w:t>
+      </w:r>
+      <w:r>
+        <w:tab/>
+        <w:t>Tricco AC, Lillie E, Zarin W, et al. PRISMA Extension for Scoping Reviews (PRISMA-ScR): Checklist and Explanation. Ann Intern Med 2018; 169: 467–473. doi:</w:t>
       </w:r>
       <w:hyperlink r:id="rId31">
         <w:r>
           <w:rPr>
             <w:rStyle w:val="Hyperlink"/>
           </w:rPr>
-          <w:t>10.1126/scitranslmed.aaf5027</w:t>
-        </w:r>
-      </w:hyperlink>
-    </w:p>
-    <w:p>
-      <w:pPr>
-        <w:pStyle w:val="Bibliography"/>
-      </w:pPr>
-      <w:bookmarkStart w:id="56" w:name="ref-opensciencecollaboration2015"/>
-      <w:bookmarkEnd w:id="55"/>
-      <w:r>
-        <w:t xml:space="preserve">[25] </w:t>
-      </w:r>
-      <w:r>
-        <w:tab/>
-        <w:t>Open Science Collaboration. Estimating the reproducibility of psychological science. Science 2015; 349: aac4716. doi:</w:t>
+          <w:t>10.7326/M18-0850</w:t>
+        </w:r>
+      </w:hyperlink>
+    </w:p>
+    <w:p>
+      <w:pPr>
+        <w:pStyle w:val="Bibliography"/>
+      </w:pPr>
+      <w:bookmarkStart w:id="57" w:name="ref-peters2020"/>
+      <w:bookmarkEnd w:id="56"/>
+      <w:r>
+        <w:t xml:space="preserve">[28] </w:t>
+      </w:r>
+      <w:r>
+        <w:tab/>
+        <w:t>Peters MDJ, Marnie C, Tricco AC, et al. Updated methodological guidance for the conduct of scoping reviews. JBI Evid Synth 2020; 18: 2119–2126. doi:</w:t>
       </w:r>
       <w:hyperlink r:id="rId32">
         <w:r>
           <w:rPr>
             <w:rStyle w:val="Hyperlink"/>
           </w:rPr>
-          <w:t>10.1126/science.aac4716</w:t>
-        </w:r>
-      </w:hyperlink>
-    </w:p>
-    <w:p>
-      <w:pPr>
-        <w:pStyle w:val="Bibliography"/>
-      </w:pPr>
-      <w:bookmarkStart w:id="57" w:name="ref-tricco2018"/>
-      <w:bookmarkEnd w:id="56"/>
-      <w:r>
-        <w:t xml:space="preserve">[26] </w:t>
-      </w:r>
-      <w:r>
-        <w:tab/>
-        <w:t>Tricco AC, Lillie E, Zarin W, et al. PRISMA Extension for Scoping Reviews (PRISMA-ScR): Checklist and Explanation. Annals of Internal Medicine 2018; 169: 467–473. doi:</w:t>
-      </w:r>
-      <w:hyperlink r:id="rId33">
-        <w:r>
-          <w:rPr>
-            <w:rStyle w:val="Hyperlink"/>
-          </w:rPr>
-          <w:t>10.7326/M18-0850</w:t>
-        </w:r>
-      </w:hyperlink>
-    </w:p>
-    <w:p>
-      <w:pPr>
-        <w:pStyle w:val="Bibliography"/>
-      </w:pPr>
-      <w:bookmarkStart w:id="58" w:name="ref-peters2020"/>
+          <w:t>10.11124/JBIES-20-00167</w:t>
+        </w:r>
+      </w:hyperlink>
+    </w:p>
+    <w:p>
+      <w:pPr>
+        <w:pStyle w:val="Bibliography"/>
+      </w:pPr>
+      <w:bookmarkStart w:id="58" w:name="ref-ncbi2022"/>
       <w:bookmarkEnd w:id="57"/>
       <w:r>
-        <w:lastRenderedPageBreak/>
-        <w:t xml:space="preserve">[27] </w:t>
-      </w:r>
-      <w:r>
-        <w:tab/>
-        <w:t>Peters MDJ, Marnie C, Tricco AC, et al. Updated methodological guidance for the conduct of scoping reviews. JBI Evidence Synthesis 2020; 18: 2119–2126. doi:</w:t>
-      </w:r>
-      <w:hyperlink r:id="rId34">
-        <w:r>
-          <w:rPr>
-            <w:rStyle w:val="Hyperlink"/>
-          </w:rPr>
-          <w:t>10.11124/JBIES-20-00167</w:t>
-        </w:r>
-      </w:hyperlink>
-    </w:p>
-    <w:p>
-      <w:pPr>
-        <w:pStyle w:val="Bibliography"/>
-      </w:pPr>
-      <w:bookmarkStart w:id="59" w:name="ref-ncbi2021"/>
+        <w:t xml:space="preserve">[29] </w:t>
+      </w:r>
+      <w:r>
+        <w:tab/>
+      </w:r>
+      <w:r>
+        <w:t xml:space="preserve">NCBI. ID Converter API. PubMed Central (PMC) 2022; </w:t>
+      </w:r>
+      <w:proofErr w:type="spellStart"/>
+      <w:r>
+        <w:t>Im</w:t>
+      </w:r>
+      <w:proofErr w:type="spellEnd"/>
+      <w:r>
+        <w:t xml:space="preserve"> Internet: </w:t>
+      </w:r>
+      <w:hyperlink r:id="rId33" w:history="1">
+        <w:r>
+          <w:rPr>
+            <w:rStyle w:val="Hyperlink"/>
+          </w:rPr>
+          <w:t>https://www.ncbi.nlm.nih.gov/pmc/tools/id-converter-api/</w:t>
+        </w:r>
+      </w:hyperlink>
+      <w:r>
+        <w:t>; Stand: 06.04.2022</w:t>
+      </w:r>
+    </w:p>
+    <w:p>
+      <w:pPr>
+        <w:pStyle w:val="Bibliography"/>
+      </w:pPr>
+      <w:bookmarkStart w:id="59" w:name="ref-unpaywal"/>
       <w:bookmarkEnd w:id="58"/>
       <w:r>
-        <w:t xml:space="preserve">[28] </w:t>
-      </w:r>
-      <w:r>
-        <w:tab/>
-        <w:t xml:space="preserve">NCBI. </w:t>
-      </w:r>
-      <w:hyperlink r:id="rId35">
-        <w:r>
-          <w:rPr>
-            <w:rStyle w:val="Hyperlink"/>
-          </w:rPr>
-          <w:t>ID Converter API - PMC</w:t>
-        </w:r>
-      </w:hyperlink>
-      <w:r>
-        <w:t>. 2021;</w:t>
+        <w:t xml:space="preserve">[30] </w:t>
+      </w:r>
+      <w:r>
+        <w:tab/>
+      </w:r>
+      <w:proofErr w:type="spellStart"/>
+      <w:r>
+        <w:t>Unpaywall</w:t>
+      </w:r>
+      <w:proofErr w:type="spellEnd"/>
+      <w:r>
+        <w:t xml:space="preserve">: An open database of 20 million free scholarly articles. </w:t>
+      </w:r>
+      <w:proofErr w:type="spellStart"/>
+      <w:r>
+        <w:t>Im</w:t>
+      </w:r>
+      <w:proofErr w:type="spellEnd"/>
+      <w:r>
+        <w:t xml:space="preserve"> Internet: </w:t>
+      </w:r>
+      <w:hyperlink r:id="rId34" w:history="1">
+        <w:r>
+          <w:rPr>
+            <w:rStyle w:val="Hyperlink"/>
+          </w:rPr>
+          <w:t>https://unpaywall.org/</w:t>
+        </w:r>
+      </w:hyperlink>
+      <w:r>
+        <w:t>; Stand: 24.07.2024</w:t>
       </w:r>
     </w:p>
     <w:p>
@@ -1857,7 +1876,8 @@
       <w:bookmarkStart w:id="60" w:name="ref-bojanowski2016"/>
       <w:bookmarkEnd w:id="59"/>
       <w:r>
-        <w:t xml:space="preserve">[29] </w:t>
+        <w:lastRenderedPageBreak/>
+        <w:t xml:space="preserve">[31] </w:t>
       </w:r>
       <w:r>
         <w:tab/>
@@ -1871,11 +1891,11 @@
       <w:bookmarkStart w:id="61" w:name="ref-pedregosa2011"/>
       <w:bookmarkEnd w:id="60"/>
       <w:r>
-        <w:t xml:space="preserve">[30] </w:t>
-      </w:r>
-      <w:r>
-        <w:tab/>
-        <w:t>Pedregosa F, Varoquaux G, Gramfort A, et al. Scikit-learn: Machine Learning in Python. Journal of Machine Learning Research 2011; 12: 28252830</w:t>
+        <w:t xml:space="preserve">[32] </w:t>
+      </w:r>
+      <w:r>
+        <w:tab/>
+        <w:t>Pedregosa F, Varoquaux G, Gramfort A, et al. Scikit-learn: Machine Learning in Python. J Mach Learn Res 2011; 12: 28252830</w:t>
       </w:r>
     </w:p>
     <w:p>
@@ -1885,13 +1905,13 @@
       <w:bookmarkStart w:id="62" w:name="ref-breese2019"/>
       <w:bookmarkEnd w:id="61"/>
       <w:r>
-        <w:t xml:space="preserve">[31] </w:t>
-      </w:r>
-      <w:r>
-        <w:tab/>
-        <w:t>Breese BC, Saynor ZL, Barker AR, et al. Relationship between (non)linear phase II pulmonary oxygen uptake kinetics with skeletal muscle oxygenation and age in 1115 year olds. Experimental Physiology 2019; 104: 1929–1941. doi:</w:t>
-      </w:r>
-      <w:hyperlink r:id="rId36">
+        <w:t xml:space="preserve">[33] </w:t>
+      </w:r>
+      <w:r>
+        <w:tab/>
+        <w:t>Breese BC, Saynor ZL, Barker AR, et al. Relationship between (non)linear phase II pulmonary oxygen uptake kinetics with skeletal muscle oxygenation and age in 1115 year olds. Exp Physiol 2019; 104: 1929–1941. doi:</w:t>
+      </w:r>
+      <w:hyperlink r:id="rId35">
         <w:r>
           <w:rPr>
             <w:rStyle w:val="Hyperlink"/>
@@ -1907,13 +1927,13 @@
       <w:bookmarkStart w:id="63" w:name="ref-hartman2018"/>
       <w:bookmarkEnd w:id="62"/>
       <w:r>
-        <w:t xml:space="preserve">[32] </w:t>
-      </w:r>
-      <w:r>
-        <w:tab/>
-        <w:t>Hartman ME, Ekkekakis P, Dicks ND, et al. Dynamics of pleasure-displeasure at the limit of exercise tolerance: conceptualizing the sense of exertional physical fatigue as an affective response. Journal of Experimental Biology 2018; jeb.186585. doi:</w:t>
-      </w:r>
-      <w:hyperlink r:id="rId37">
+        <w:t xml:space="preserve">[34] </w:t>
+      </w:r>
+      <w:r>
+        <w:tab/>
+        <w:t>Hartman ME, Ekkekakis P, Dicks ND, et al. Dynamics of pleasure-displeasure at the limit of exercise tolerance: conceptualizing the sense of exertional physical fatigue as an affective response. J Exp Biol 2018; jeb.186585. doi:</w:t>
+      </w:r>
+      <w:hyperlink r:id="rId36">
         <w:r>
           <w:rPr>
             <w:rStyle w:val="Hyperlink"/>
@@ -1929,13 +1949,13 @@
       <w:bookmarkStart w:id="64" w:name="ref-hassinen2008"/>
       <w:bookmarkEnd w:id="63"/>
       <w:r>
-        <w:t xml:space="preserve">[33] </w:t>
+        <w:t xml:space="preserve">[35] </w:t>
       </w:r>
       <w:r>
         <w:tab/>
         <w:t>Hassinen M, Lakka TA, Savonen K, et al. Cardiorespiratory Fitness as a Feature of Metabolic Syndrome in Older Men and Women. Diabetes Care 2008; 31: 1242–1247. doi:</w:t>
       </w:r>
-      <w:hyperlink r:id="rId38">
+      <w:hyperlink r:id="rId37">
         <w:r>
           <w:rPr>
             <w:rStyle w:val="Hyperlink"/>
@@ -1951,13 +1971,13 @@
       <w:bookmarkStart w:id="65" w:name="ref-deboeck2004"/>
       <w:bookmarkEnd w:id="64"/>
       <w:r>
-        <w:t xml:space="preserve">[34] </w:t>
-      </w:r>
-      <w:r>
-        <w:tab/>
-        <w:t>Deboeck G, Niset G, Lamotte M, et al. Exercise testing in pulmonary arterial hypertension and in chronic heart failure. European Respiratory Journal 2004; 23: 747–751. doi:</w:t>
-      </w:r>
-      <w:hyperlink r:id="rId39">
+        <w:t xml:space="preserve">[36] </w:t>
+      </w:r>
+      <w:r>
+        <w:tab/>
+        <w:t>Deboeck G, Niset G, Lamotte M, et al. Exercise testing in pulmonary arterial hypertension and in chronic heart failure. Eur Respir J 2004; 23: 747–751. doi:</w:t>
+      </w:r>
+      <w:hyperlink r:id="rId38">
         <w:r>
           <w:rPr>
             <w:rStyle w:val="Hyperlink"/>
@@ -1973,13 +1993,13 @@
       <w:bookmarkStart w:id="66" w:name="ref-rcoreteam2021"/>
       <w:bookmarkEnd w:id="65"/>
       <w:r>
-        <w:t xml:space="preserve">[35] </w:t>
+        <w:t xml:space="preserve">[37] </w:t>
       </w:r>
       <w:r>
         <w:tab/>
         <w:t xml:space="preserve">R Core Team. </w:t>
       </w:r>
-      <w:hyperlink r:id="rId40">
+      <w:hyperlink r:id="rId39">
         <w:r>
           <w:rPr>
             <w:rStyle w:val="Hyperlink"/>
@@ -1998,13 +2018,13 @@
       <w:bookmarkStart w:id="67" w:name="ref-positteam2022"/>
       <w:bookmarkEnd w:id="66"/>
       <w:r>
-        <w:t xml:space="preserve">[36] </w:t>
+        <w:t xml:space="preserve">[38] </w:t>
       </w:r>
       <w:r>
         <w:tab/>
         <w:t xml:space="preserve">Posit team. </w:t>
       </w:r>
-      <w:hyperlink r:id="rId41">
+      <w:hyperlink r:id="rId40">
         <w:r>
           <w:rPr>
             <w:rStyle w:val="Hyperlink"/>
@@ -2023,13 +2043,13 @@
       <w:bookmarkStart w:id="68" w:name="ref-blair1995"/>
       <w:bookmarkEnd w:id="67"/>
       <w:r>
-        <w:t xml:space="preserve">[37] </w:t>
-      </w:r>
-      <w:r>
-        <w:tab/>
-        <w:t>Blair SN, Kohl HW, Barlow CE, et al. Changes in physical fitness and all-cause mortality: a prospective study of healthy and unhealthy men. Jama 1995; 273: 10931098. doi:</w:t>
-      </w:r>
-      <w:hyperlink r:id="rId42">
+        <w:t xml:space="preserve">[39] </w:t>
+      </w:r>
+      <w:r>
+        <w:tab/>
+        <w:t>Blair SN, Kohl HW, Barlow CE, et al. Changes in physical fitness and all-cause mortality: a prospective study of healthy and unhealthy men. JAMA 1995; 273: 10931098. doi:</w:t>
+      </w:r>
+      <w:hyperlink r:id="rId41">
         <w:r>
           <w:rPr>
             <w:rStyle w:val="Hyperlink"/>
@@ -2045,11 +2065,11 @@
       <w:bookmarkStart w:id="69" w:name="ref-robergs2001"/>
       <w:bookmarkEnd w:id="68"/>
       <w:r>
-        <w:t xml:space="preserve">[38] </w:t>
-      </w:r>
-      <w:r>
-        <w:tab/>
-        <w:t>Robergs RA. An exercise physiologist’s "contemporary" interpretations of the" ugly and creaking edifices" of the VO2max concept. Journal of Exercise Physiology Online 2001; 4: 144</w:t>
+        <w:t xml:space="preserve">[40] </w:t>
+      </w:r>
+      <w:r>
+        <w:tab/>
+        <w:t>Robergs RA. An exercise physiologist’s "contemporary" interpretations of the" ugly and creaking edifices" of the VO2max concept. J Exerc Physiol Online 2001; 4: 144</w:t>
       </w:r>
     </w:p>
     <w:p>
@@ -2059,13 +2079,13 @@
       <w:bookmarkStart w:id="70" w:name="ref-myers1989"/>
       <w:bookmarkEnd w:id="69"/>
       <w:r>
-        <w:t xml:space="preserve">[39] </w:t>
+        <w:t xml:space="preserve">[41] </w:t>
       </w:r>
       <w:r>
         <w:tab/>
         <w:t>Myers J, Walsh D, Buchanan N, et al. Can Maximal Cardiopulmonary Capacity be Recognized by a Plateau in Oxygen Uptake? Chest 1989; 96: 1312–1316. doi:</w:t>
       </w:r>
-      <w:hyperlink r:id="rId43">
+      <w:hyperlink r:id="rId42">
         <w:r>
           <w:rPr>
             <w:rStyle w:val="Hyperlink"/>
@@ -2081,14 +2101,13 @@
       <w:bookmarkStart w:id="71" w:name="ref-myers1990"/>
       <w:bookmarkEnd w:id="70"/>
       <w:r>
-        <w:lastRenderedPageBreak/>
-        <w:t xml:space="preserve">[40] </w:t>
-      </w:r>
-      <w:r>
-        <w:tab/>
-        <w:t>Myers J, Walsh D, Sullivan M, et al. Effect of sampling on variability and plateau in oxygen uptake. Journal of Applied Physiology 1990; 68: 404–410. doi:</w:t>
-      </w:r>
-      <w:hyperlink r:id="rId44">
+        <w:t xml:space="preserve">[42] </w:t>
+      </w:r>
+      <w:r>
+        <w:tab/>
+        <w:t>Myers J, Walsh D, Sullivan M, et al. Effect of sampling on variability and plateau in oxygen uptake. J Appl Physiol 1990; 68: 404–410. doi:</w:t>
+      </w:r>
+      <w:hyperlink r:id="rId43">
         <w:r>
           <w:rPr>
             <w:rStyle w:val="Hyperlink"/>
@@ -2104,11 +2123,11 @@
       <w:bookmarkStart w:id="72" w:name="ref-yoon2007"/>
       <w:bookmarkEnd w:id="71"/>
       <w:r>
-        <w:t xml:space="preserve">[41] </w:t>
-      </w:r>
-      <w:r>
-        <w:tab/>
-        <w:t>Yoon B-K, Kravitz L, Robergs R. V O2max, protocol duration, and the V O2 plateau. Medicine &amp; Science in Sports &amp; Exercise 2007; 39: 11861192</w:t>
+        <w:t xml:space="preserve">[43] </w:t>
+      </w:r>
+      <w:r>
+        <w:tab/>
+        <w:t>Yoon B-K, Kravitz L, Robergs R. V O2max, protocol duration, and the V O2 plateau. Med Sci Sports Exerc 2007; 39: 11861192</w:t>
       </w:r>
     </w:p>
     <w:p>
@@ -2118,13 +2137,13 @@
       <w:bookmarkStart w:id="73" w:name="ref-jones1984"/>
       <w:bookmarkEnd w:id="72"/>
       <w:r>
-        <w:t xml:space="preserve">[42] </w:t>
-      </w:r>
-      <w:r>
-        <w:tab/>
-        <w:t>Jones RH, Molitoris BA. A statistical method for determining the breakpoint of two lines. Analytical Biochemistry 1984; 141: 287–290. doi:</w:t>
-      </w:r>
-      <w:hyperlink r:id="rId45">
+        <w:t xml:space="preserve">[44] </w:t>
+      </w:r>
+      <w:r>
+        <w:tab/>
+        <w:t>Jones RH, Molitoris BA. A statistical method for determining the breakpoint of two lines. Anal Biochem 1984; 141: 287–290. doi:</w:t>
+      </w:r>
+      <w:hyperlink r:id="rId44">
         <w:r>
           <w:rPr>
             <w:rStyle w:val="Hyperlink"/>
@@ -2140,13 +2159,14 @@
       <w:bookmarkStart w:id="74" w:name="ref-beaver1986"/>
       <w:bookmarkEnd w:id="73"/>
       <w:r>
-        <w:t xml:space="preserve">[43] </w:t>
-      </w:r>
-      <w:r>
-        <w:tab/>
-        <w:t>Beaver WL, Wasserman K, Whipp BJ. A new method for detecting anaerobic threshold by gas exchange. Journal of Applied Physiology 1986; 60: 2020–2027. doi:</w:t>
-      </w:r>
-      <w:hyperlink r:id="rId46">
+        <w:lastRenderedPageBreak/>
+        <w:t xml:space="preserve">[45] </w:t>
+      </w:r>
+      <w:r>
+        <w:tab/>
+        <w:t>Beaver WL, Wasserman K, Whipp BJ. A new method for detecting anaerobic threshold by gas exchange. J Appl Physiol 1986; 60: 2020–2027. doi:</w:t>
+      </w:r>
+      <w:hyperlink r:id="rId45">
         <w:r>
           <w:rPr>
             <w:rStyle w:val="Hyperlink"/>
@@ -2162,13 +2182,13 @@
       <w:bookmarkStart w:id="75" w:name="ref-orr1982"/>
       <w:bookmarkEnd w:id="74"/>
       <w:r>
-        <w:t xml:space="preserve">[44] </w:t>
-      </w:r>
-      <w:r>
-        <w:tab/>
-        <w:t>Orr GW, Green HJ, Hughson RL, et al. A computer linear regression model to determine ventilatory anaerobic threshold. Journal of Applied Physiology 1982; 52: 1349–1352. doi:</w:t>
-      </w:r>
-      <w:hyperlink r:id="rId47">
+        <w:t xml:space="preserve">[46] </w:t>
+      </w:r>
+      <w:r>
+        <w:tab/>
+        <w:t>Orr GW, Green HJ, Hughson RL, et al. A computer linear regression model to determine ventilatory anaerobic threshold. J Appl Physiol 1982; 52: 1349–1352. doi:</w:t>
+      </w:r>
+      <w:hyperlink r:id="rId46">
         <w:r>
           <w:rPr>
             <w:rStyle w:val="Hyperlink"/>
@@ -2184,13 +2204,13 @@
       <w:bookmarkStart w:id="76" w:name="ref-zhang1997"/>
       <w:bookmarkEnd w:id="75"/>
       <w:r>
-        <w:t xml:space="preserve">[45] </w:t>
-      </w:r>
-      <w:r>
-        <w:tab/>
-        <w:t>Zhang Z, Martin CF. Convergence and Gibbs’ phenomenon in cubic spline interpolation of discontinuous functions. Journal of Computational and Applied Mathematics 1997; 87: 359–371. doi:</w:t>
-      </w:r>
-      <w:hyperlink r:id="rId48">
+        <w:t xml:space="preserve">[47] </w:t>
+      </w:r>
+      <w:r>
+        <w:tab/>
+        <w:t>Zhang Z, Martin CF. Convergence and Gibbs’ phenomenon in cubic spline interpolation of discontinuous functions. J Comput Appl Math 1997; 87: 359–371. doi:</w:t>
+      </w:r>
+      <w:hyperlink r:id="rId47">
         <w:r>
           <w:rPr>
             <w:rStyle w:val="Hyperlink"/>
@@ -2206,11 +2226,11 @@
       <w:bookmarkStart w:id="77" w:name="ref-pollock1982"/>
       <w:bookmarkEnd w:id="76"/>
       <w:r>
-        <w:t xml:space="preserve">[46] </w:t>
-      </w:r>
-      <w:r>
-        <w:tab/>
-        <w:t>Pollock ML, Foster C, Schmidt D, et al. Comparative analysis of physiologic responses to three different maximal graded exercise test protocols in healthy women. American heart journal 1982; 103: 363373</w:t>
+        <w:t xml:space="preserve">[48] </w:t>
+      </w:r>
+      <w:r>
+        <w:tab/>
+        <w:t>Pollock ML, Foster C, Schmidt D, et al. Comparative analysis of physiologic responses to three different maximal graded exercise test protocols in healthy women. Am Heart J 1982; 103: 363373</w:t>
       </w:r>
     </w:p>
     <w:p>
@@ -2220,94 +2240,88 @@
       <w:bookmarkStart w:id="78" w:name="ref-pollock1976"/>
       <w:bookmarkEnd w:id="77"/>
       <w:r>
-        <w:t xml:space="preserve">[47] </w:t>
-      </w:r>
-      <w:r>
-        <w:tab/>
-        <w:t>Pollock ML, Bohannon RL, Cooper KH, et al. A comparative analysis of four protocols for maximal treadmill stress testing. American Heart Journal 1976; 92: 39–46. doi:</w:t>
+        <w:t xml:space="preserve">[49] </w:t>
+      </w:r>
+      <w:r>
+        <w:tab/>
+        <w:t>Pollock ML, Bohannon RL, Cooper KH, et al. A comparative analysis of four protocols for maximal treadmill stress testing. Am Heart J 1976; 92: 39–46. doi:</w:t>
+      </w:r>
+      <w:hyperlink r:id="rId48">
+        <w:r>
+          <w:rPr>
+            <w:rStyle w:val="Hyperlink"/>
+          </w:rPr>
+          <w:t>10.1016/S0002-8703(76)80401-2</w:t>
+        </w:r>
+      </w:hyperlink>
+    </w:p>
+    <w:p>
+      <w:pPr>
+        <w:pStyle w:val="Bibliography"/>
+      </w:pPr>
+      <w:bookmarkStart w:id="79" w:name="ref-standvoss2024"/>
+      <w:bookmarkEnd w:id="78"/>
+      <w:r>
+        <w:t xml:space="preserve">[50] </w:t>
+      </w:r>
+      <w:r>
+        <w:tab/>
+        <w:t>Standvoss K, Kazezian V, Lewke BR, et al. Shortcut citations in the methods section: Frequency, problems, and strategies for responsible reuse. PLoS Biol 2024; 22: e3002562. doi:</w:t>
       </w:r>
       <w:hyperlink r:id="rId49">
         <w:r>
           <w:rPr>
             <w:rStyle w:val="Hyperlink"/>
           </w:rPr>
-          <w:t>10.1016/S0002-8703(76)80401-2</w:t>
-        </w:r>
-      </w:hyperlink>
-    </w:p>
-    <w:p>
-      <w:pPr>
-        <w:pStyle w:val="Bibliography"/>
-      </w:pPr>
-      <w:bookmarkStart w:id="79" w:name="ref-standvoss2022"/>
-      <w:bookmarkEnd w:id="78"/>
-      <w:r>
-        <w:t xml:space="preserve">[48] </w:t>
-      </w:r>
-      <w:r>
-        <w:tab/>
-        <w:t xml:space="preserve">Standvoss K, Kazezian V, Lewke BR, et al. </w:t>
-      </w:r>
-      <w:hyperlink r:id="rId50">
-        <w:r>
-          <w:rPr>
-            <w:rStyle w:val="Hyperlink"/>
-          </w:rPr>
-          <w:t>Taking shortcuts: Great for travel, but not for reproducible methods sections</w:t>
-        </w:r>
-      </w:hyperlink>
-      <w:r>
-        <w:t>. 2022</w:t>
-      </w:r>
-    </w:p>
-    <w:p>
-      <w:r>
-        <w:br w:type="page"/>
-      </w:r>
-    </w:p>
-    <w:p>
-      <w:pPr>
-        <w:pStyle w:val="Bibliography"/>
+          <w:t>10.1371/journal.pbio.3002562</w:t>
+        </w:r>
+      </w:hyperlink>
+    </w:p>
+    <w:bookmarkEnd w:id="30"/>
+    <w:bookmarkEnd w:id="79"/>
+    <w:p>
+      <w:pPr>
+        <w:pStyle w:val="BodyText"/>
+      </w:pPr>
+      <w:r>
         <w:rPr>
           <w:b/>
           <w:bCs/>
         </w:rPr>
+        <w:t>Table and Figure Captions</w:t>
+      </w:r>
+    </w:p>
+    <w:p>
+      <w:pPr>
+        <w:pStyle w:val="BodyText"/>
       </w:pPr>
       <w:r>
         <w:rPr>
           <w:b/>
           <w:bCs/>
         </w:rPr>
-        <w:lastRenderedPageBreak/>
         <w:t>Table Captions</w:t>
       </w:r>
     </w:p>
     <w:p>
+      <w:pPr>
+        <w:pStyle w:val="BodyText"/>
+      </w:pPr>
       <w:r>
         <w:t>Table 1: Most prevalent specified interpolation methods by type (a) and by time (b).</w:t>
       </w:r>
     </w:p>
     <w:p>
+      <w:pPr>
+        <w:pStyle w:val="BodyText"/>
+      </w:pPr>
       <w:r>
         <w:t>Table 2: Averaging methods by type (a) and subtype (b).</w:t>
       </w:r>
     </w:p>
     <w:p>
       <w:pPr>
-        <w:pStyle w:val="Bibliography"/>
-        <w:rPr>
-          <w:b/>
-          <w:bCs/>
-        </w:rPr>
-      </w:pPr>
-    </w:p>
-    <w:p>
-      <w:pPr>
-        <w:pStyle w:val="Bibliography"/>
-        <w:rPr>
-          <w:b/>
-          <w:bCs/>
-        </w:rPr>
+        <w:pStyle w:val="BodyText"/>
       </w:pPr>
       <w:r>
         <w:rPr>
@@ -2318,57 +2332,49 @@
       </w:r>
     </w:p>
     <w:p>
+      <w:pPr>
+        <w:pStyle w:val="BodyText"/>
+      </w:pPr>
       <w:r>
         <w:t>Figure 1: Flowchart depicting the four major components of averaging method documentation.</w:t>
       </w:r>
     </w:p>
     <w:p>
-      <w:r>
-        <w:t xml:space="preserve">Figure 2: Selection of sources of evidence flowchart. Dashed lines point to articles that were removed. Solid lines indicate the path of articles that remained in the analysis. Details are provided in the main text. "Unobtained" articles were those unavailable due to University library licensing limitations or faulty download links. "Resolvable" files could be analyzed by </w:t>
-      </w:r>
-      <w:proofErr w:type="spellStart"/>
-      <w:r>
-        <w:t>RegExs</w:t>
-      </w:r>
-      <w:proofErr w:type="spellEnd"/>
-      <w:r>
-        <w:t xml:space="preserve"> and ML.</w:t>
-      </w:r>
-    </w:p>
-    <w:p>
-      <w:r>
-        <w:t xml:space="preserve">Figure 3: </w:t>
-      </w:r>
-      <w:r>
-        <w:rPr>
-          <w:rFonts w:cs="_7Â≥ò"/>
-        </w:rPr>
-        <w:t>Counts and percentages of outlier limits when specified</w:t>
-      </w:r>
-      <w:r>
-        <w:rPr>
-          <w:rFonts w:cs="_7Â≥ò"/>
-        </w:rPr>
-        <w:t>.</w:t>
-      </w:r>
-    </w:p>
-    <w:p>
+      <w:pPr>
+        <w:pStyle w:val="BodyText"/>
+      </w:pPr>
+      <w:r>
+        <w:t>Figure 2: Selection of sources of evidence flowchart. Dashed lines point to articles that were removed. Solid lines indicate the path of articles that remained in the analysis. Details are provided in the main text. “Unobtained” articles were those unavailable due to University library licensing limitations or faulty download links. “Resolvable” files could be analyzed by RegExs and ML.</w:t>
+      </w:r>
+    </w:p>
+    <w:p>
+      <w:pPr>
+        <w:pStyle w:val="BodyText"/>
+      </w:pPr>
+      <w:r>
+        <w:t>Figure 3: Counts and percentages of outlier limits when specified.</w:t>
+      </w:r>
+    </w:p>
+    <w:p>
+      <w:pPr>
+        <w:pStyle w:val="BodyText"/>
+      </w:pPr>
       <w:r>
         <w:t>Figure 4: Most prevalent specified interpolation methods by both type and time.</w:t>
       </w:r>
     </w:p>
     <w:p>
-      <w:r>
-        <w:t>Figure 5: Prevalence of complete averaging procedures. The numbers in each column label are in seconds for time averages and the number of breaths for breath averages. The "other" column represents methods that accounted for less than 1% of the total stated methods.</w:t>
-      </w:r>
-    </w:p>
-    <w:bookmarkEnd w:id="30"/>
-    <w:bookmarkEnd w:id="32"/>
-    <w:bookmarkEnd w:id="79"/>
-    <w:p>
-      <w:pPr>
-        <w:pStyle w:val="Bibliography"/>
-      </w:pPr>
+      <w:pPr>
+        <w:pStyle w:val="BodyText"/>
+      </w:pPr>
+      <w:r>
+        <w:t xml:space="preserve">Figure 5: Prevalence of complete averaging procedures. The numbers in each column label are in seconds for time averages and the number of breaths for breath averages. The </w:t>
+      </w:r>
+      <w:r>
+        <w:lastRenderedPageBreak/>
+        <w:t>“other” column represents methods that accounted for less than 1% of the total stated methods.</w:t>
+      </w:r>
+      <w:bookmarkEnd w:id="28"/>
     </w:p>
     <w:sectPr>
       <w:pgSz w:w="12240" w:h="15840"/>
@@ -2384,7 +2390,7 @@
   <w:abstractNum w:abstractNumId="0" w15:restartNumberingAfterBreak="0">
     <w:nsid w:val="0000A990"/>
     <w:multiLevelType w:val="multilevel"/>
-    <w:tmpl w:val="501238BE"/>
+    <w:tmpl w:val="19449488"/>
     <w:lvl w:ilvl="0">
       <w:numFmt w:val="bullet"/>
       <w:lvlText w:val=" "/>
@@ -2458,7 +2464,7 @@
       </w:pPr>
     </w:lvl>
   </w:abstractNum>
-  <w:num w:numId="1" w16cid:durableId="272521867">
+  <w:num w:numId="1" w16cid:durableId="2085490388">
     <w:abstractNumId w:val="0"/>
   </w:num>
 </w:numbering>
@@ -3700,6 +3706,27 @@
       <w:color w:val="003B4F"/>
       <w:sz w:val="22"/>
       <w:shd w:val="clear" w:color="auto" w:fill="F1F3F5"/>
+    </w:rPr>
+  </w:style>
+  <w:style w:type="character" w:styleId="FollowedHyperlink">
+    <w:name w:val="FollowedHyperlink"/>
+    <w:basedOn w:val="DefaultParagraphFont"/>
+    <w:rsid w:val="00B16C8F"/>
+    <w:rPr>
+      <w:color w:val="96607D" w:themeColor="followedHyperlink"/>
+      <w:u w:val="single"/>
+    </w:rPr>
+  </w:style>
+  <w:style w:type="character" w:styleId="UnresolvedMention">
+    <w:name w:val="Unresolved Mention"/>
+    <w:basedOn w:val="DefaultParagraphFont"/>
+    <w:uiPriority w:val="99"/>
+    <w:semiHidden/>
+    <w:unhideWhenUsed/>
+    <w:rsid w:val="00B16C8F"/>
+    <w:rPr>
+      <w:color w:val="605E5C"/>
+      <w:shd w:val="clear" w:color="auto" w:fill="E1DFDD"/>
     </w:rPr>
   </w:style>
 </w:styles>

</xml_diff>

<commit_message>
Responses to reviewers more readable. Small typo fixes
</commit_message>
<xml_diff>
--- a/Publications/IJSM/scoping review manuscript.docx
+++ b/Publications/IJSM/scoping review manuscript.docx
@@ -355,15 +355,7 @@
           <w:t>2</w:t>
         </w:r>
         <w:r>
-          <w:t xml:space="preserve">max [18], and thus misclassify </w:t>
-        </w:r>
-        <w:proofErr w:type="spellStart"/>
-        <w:r>
-          <w:t>cardiorespiratoroy</w:t>
-        </w:r>
-        <w:proofErr w:type="spellEnd"/>
-        <w:r>
-          <w:t xml:space="preserve"> </w:t>
+          <w:t xml:space="preserve">max [18], and thus misclassify cardiorespiratory </w:t>
         </w:r>
         <w:r>
           <w:lastRenderedPageBreak/>
@@ -511,15 +503,7 @@
       </w:del>
       <w:ins w:id="44" w:author="Author" w:date="2024-10-29T22:18:00Z">
         <w:r>
-          <w:t xml:space="preserve">as respiratory rates are usually below </w:t>
-        </w:r>
-        <w:proofErr w:type="spellStart"/>
-        <w:r>
-          <w:t>below</w:t>
-        </w:r>
-        <w:proofErr w:type="spellEnd"/>
-        <w:r>
-          <w:t xml:space="preserve"> 60 breaths per minute, even near maximal exercise [22–25].</w:t>
+          <w:t>as respiratory rates are usually below 60 breaths per minute, even near maximal exercise [22–25].</w:t>
         </w:r>
       </w:ins>
       <w:r>
@@ -1166,14 +1150,17 @@
       </w:del>
       <w:ins w:id="115" w:author="Author" w:date="2024-10-29T22:18:00Z">
         <w:r>
-          <w:t xml:space="preserve">model </w:t>
-        </w:r>
-        <w:proofErr w:type="spellStart"/>
-        <w:r>
-          <w:t>detials</w:t>
-        </w:r>
-      </w:ins>
-      <w:proofErr w:type="spellEnd"/>
+          <w:t>model det</w:t>
+        </w:r>
+      </w:ins>
+      <w:r>
+        <w:t>ai</w:t>
+      </w:r>
+      <w:ins w:id="116" w:author="Author" w:date="2024-10-29T22:18:00Z">
+        <w:r>
+          <w:t>ls</w:t>
+        </w:r>
+      </w:ins>
       <w:r>
         <w:t>.</w:t>
       </w:r>
@@ -1194,7 +1181,7 @@
       <w:r>
         <w:t xml:space="preserve"> models, Sensormedics Encore and 2900 models, Cosmed quark, k4, and k5 models, and the Minato RM-200, AE-280S, AE-300S, and AE-310S models. </w:t>
       </w:r>
-      <w:ins w:id="116" w:author="Author" w:date="2024-10-29T22:18:00Z">
+      <w:ins w:id="117" w:author="Author" w:date="2024-10-29T22:18:00Z">
         <w:r>
           <w:t xml:space="preserve">Some metabolic carts have both BBB and mixing chamber modes. If not </w:t>
         </w:r>
@@ -1210,12 +1197,12 @@
       <w:r>
         <w:t>In total, we identified 8,</w:t>
       </w:r>
-      <w:del w:id="117" w:author="Author" w:date="2024-10-29T22:18:00Z">
+      <w:del w:id="118" w:author="Author" w:date="2024-10-29T22:18:00Z">
         <w:r>
           <w:delText>417</w:delText>
         </w:r>
       </w:del>
-      <w:ins w:id="118" w:author="Author" w:date="2024-10-29T22:18:00Z">
+      <w:ins w:id="119" w:author="Author" w:date="2024-10-29T22:18:00Z">
         <w:r>
           <w:t>412</w:t>
         </w:r>
@@ -1236,17 +1223,17 @@
       <w:pPr>
         <w:pStyle w:val="Heading3"/>
       </w:pPr>
-      <w:bookmarkStart w:id="119" w:name="data-charting-process"/>
+      <w:bookmarkStart w:id="120" w:name="data-charting-process"/>
       <w:bookmarkEnd w:id="100"/>
       <w:r>
         <w:t>2.</w:t>
       </w:r>
-      <w:del w:id="120" w:author="Author" w:date="2024-10-29T22:18:00Z">
+      <w:del w:id="121" w:author="Author" w:date="2024-10-29T22:18:00Z">
         <w:r>
           <w:delText>3</w:delText>
         </w:r>
       </w:del>
-      <w:ins w:id="121" w:author="Author" w:date="2024-10-29T22:18:00Z">
+      <w:ins w:id="122" w:author="Author" w:date="2024-10-29T22:18:00Z">
         <w:r>
           <w:t>4</w:t>
         </w:r>
@@ -1267,7 +1254,7 @@
       <w:r>
         <w:t xml:space="preserve"> identified</w:t>
       </w:r>
-      <w:del w:id="122" w:author="Author" w:date="2024-10-29T22:18:00Z">
+      <w:del w:id="123" w:author="Author" w:date="2024-10-29T22:18:00Z">
         <w:r>
           <w:delText xml:space="preserve"> the presence of</w:delText>
         </w:r>
@@ -1275,7 +1262,7 @@
       <w:r>
         <w:t xml:space="preserve"> short phrases likely indicating that the authors described these methodological details. If present, we extracted a “snippet” of text surrounding those phrases for later manual analysis by obtaining approximately 200 surrounding characters. We then recorded the methods from these snippets. In all cases, methods were only considered documented if the snippets provided at least some specific information. For example, articles stating outlying breaths were removed but without describing the outlier criteria were considered “not described.” Finally, we read the full-text article to accurately document the data when snippets were ambiguous.</w:t>
       </w:r>
-      <w:ins w:id="123" w:author="Author" w:date="2024-10-29T22:18:00Z">
+      <w:ins w:id="124" w:author="Author" w:date="2024-10-29T22:18:00Z">
         <w:r>
           <w:t xml:space="preserve"> Full-text articles without snippets were not read and </w:t>
         </w:r>
@@ -1296,7 +1283,7 @@
       <w:r>
         <w:t>The data charting subsections below provide text extraction examples. Extracted texts were normalized to lowercase, with end-of-line hyphenation and unnecessary white space removed before capitalizing certain keywords for readability. Therefore, formatting varies and may include unconventional spacing and Unicode characters.</w:t>
       </w:r>
-      <w:ins w:id="124" w:author="Author" w:date="2024-10-29T22:18:00Z">
+      <w:ins w:id="125" w:author="Author" w:date="2024-10-29T22:18:00Z">
         <w:r>
           <w:t xml:space="preserve"> Finally, the snippets may not start or and at the beginning or end of a word or sentence because the </w:t>
         </w:r>
@@ -1314,12 +1301,12 @@
       <w:pPr>
         <w:pStyle w:val="BodyText"/>
       </w:pPr>
-      <w:del w:id="125" w:author="Author" w:date="2024-10-29T22:18:00Z">
+      <w:del w:id="126" w:author="Author" w:date="2024-10-29T22:18:00Z">
         <w:r>
           <w:delText>We analyzed all</w:delText>
         </w:r>
       </w:del>
-      <w:ins w:id="126" w:author="Author" w:date="2024-10-29T22:18:00Z">
+      <w:ins w:id="127" w:author="Author" w:date="2024-10-29T22:18:00Z">
         <w:r>
           <w:t>All</w:t>
         </w:r>
@@ -1327,7 +1314,7 @@
       <w:r>
         <w:t xml:space="preserve"> eligible BBB articles </w:t>
       </w:r>
-      <w:ins w:id="127" w:author="Author" w:date="2024-10-29T22:18:00Z">
+      <w:ins w:id="128" w:author="Author" w:date="2024-10-29T22:18:00Z">
         <w:r>
           <w:t xml:space="preserve">were analyzed </w:t>
         </w:r>
@@ -1335,12 +1322,12 @@
       <w:r>
         <w:t xml:space="preserve">for outlier and interpolation methods </w:t>
       </w:r>
-      <w:del w:id="128" w:author="Author" w:date="2024-10-29T22:18:00Z">
+      <w:del w:id="129" w:author="Author" w:date="2024-10-29T22:18:00Z">
         <w:r>
           <w:delText xml:space="preserve">because </w:delText>
         </w:r>
       </w:del>
-      <w:ins w:id="129" w:author="Author" w:date="2024-10-29T22:18:00Z">
+      <w:ins w:id="130" w:author="Author" w:date="2024-10-29T22:18:00Z">
         <w:r>
           <w:t xml:space="preserve">due to distinct descriptions and </w:t>
         </w:r>
@@ -1348,7 +1335,7 @@
       <w:r>
         <w:t xml:space="preserve">fewer </w:t>
       </w:r>
-      <w:ins w:id="130" w:author="Author" w:date="2024-10-29T22:18:00Z">
+      <w:ins w:id="131" w:author="Author" w:date="2024-10-29T22:18:00Z">
         <w:r>
           <w:t xml:space="preserve">total </w:t>
         </w:r>
@@ -1356,7 +1343,7 @@
       <w:r>
         <w:t xml:space="preserve">articles </w:t>
       </w:r>
-      <w:del w:id="131" w:author="Author" w:date="2024-10-29T22:18:00Z">
+      <w:del w:id="132" w:author="Author" w:date="2024-10-29T22:18:00Z">
         <w:r>
           <w:delText xml:space="preserve">described these methods </w:delText>
         </w:r>
@@ -1364,12 +1351,12 @@
       <w:r>
         <w:t>(~5</w:t>
       </w:r>
-      <w:del w:id="132" w:author="Author" w:date="2024-10-29T22:18:00Z">
+      <w:del w:id="133" w:author="Author" w:date="2024-10-29T22:18:00Z">
         <w:r>
           <w:delText>%) and the phrases were more distinct.</w:delText>
         </w:r>
       </w:del>
-      <w:ins w:id="133" w:author="Author" w:date="2024-10-29T22:18:00Z">
+      <w:ins w:id="134" w:author="Author" w:date="2024-10-29T22:18:00Z">
         <w:r>
           <w:t>%).</w:t>
         </w:r>
@@ -1377,7 +1364,7 @@
       <w:r>
         <w:t xml:space="preserve"> In contrast, we analyzed a random subset of articles</w:t>
       </w:r>
-      <w:ins w:id="134" w:author="Author" w:date="2024-10-29T22:18:00Z">
+      <w:ins w:id="135" w:author="Author" w:date="2024-10-29T22:18:00Z">
         <w:r>
           <w:t xml:space="preserve"> using a random number generator in Python</w:t>
         </w:r>
@@ -1385,12 +1372,12 @@
       <w:r>
         <w:t xml:space="preserve"> to document data averaging methods because far more articles described their averaging methods. Early estimates as we developed our RegExs were that ~60% or 5,</w:t>
       </w:r>
-      <w:del w:id="135" w:author="Author" w:date="2024-10-29T22:18:00Z">
+      <w:del w:id="136" w:author="Author" w:date="2024-10-29T22:18:00Z">
         <w:r>
           <w:delText>050</w:delText>
         </w:r>
       </w:del>
-      <w:ins w:id="136" w:author="Author" w:date="2024-10-29T22:18:00Z">
+      <w:ins w:id="137" w:author="Author" w:date="2024-10-29T22:18:00Z">
         <w:r>
           <w:t>047</w:t>
         </w:r>
@@ -1402,7 +1389,7 @@
         <w:lastRenderedPageBreak/>
         <w:t xml:space="preserve">Furthermore, the phrases associated with averaging methods are more generic and often refer to other study aspects, such as heart rate averaging periods. Given the large number of articles, we needed a minimum sample size of 1,068 based on a 95% confidence interval and a maximum margin of error </w:t>
       </w:r>
-      <w:ins w:id="137" w:author="Author" w:date="2024-10-29T22:18:00Z">
+      <w:ins w:id="138" w:author="Author" w:date="2024-10-29T22:18:00Z">
         <w:r>
           <w:t xml:space="preserve">(MOE) </w:t>
         </w:r>
@@ -1410,7 +1397,7 @@
       <w:r>
         <w:t>of ±3%, assuming a proportion of 0.5</w:t>
       </w:r>
-      <w:ins w:id="138" w:author="Author" w:date="2024-10-29T22:18:00Z">
+      <w:ins w:id="139" w:author="Author" w:date="2024-10-29T22:18:00Z">
         <w:r>
           <w:t xml:space="preserve"> for a conservative estimate</w:t>
         </w:r>
@@ -1418,7 +1405,7 @@
       <w:r>
         <w:t>. However, we raised this to 1,100 in anticipation of finding ineligible articles that eluded our previous text screening.</w:t>
       </w:r>
-      <w:ins w:id="139" w:author="Author" w:date="2024-10-29T22:18:00Z">
+      <w:ins w:id="140" w:author="Author" w:date="2024-10-29T22:18:00Z">
         <w:r>
           <w:t xml:space="preserve"> The chosen MOE was selected as a balance between accuracy and the required corresponding samples: decreasing the MOE to ±2% with an assumed proportion of 0.5 would require another 1,333 samples.</w:t>
         </w:r>
@@ -1428,16 +1415,16 @@
       <w:pPr>
         <w:pStyle w:val="Heading4"/>
       </w:pPr>
-      <w:bookmarkStart w:id="140" w:name="outliers"/>
+      <w:bookmarkStart w:id="141" w:name="outliers"/>
       <w:r>
         <w:t>2.</w:t>
       </w:r>
-      <w:del w:id="141" w:author="Author" w:date="2024-10-29T22:18:00Z">
+      <w:del w:id="142" w:author="Author" w:date="2024-10-29T22:18:00Z">
         <w:r>
           <w:delText>3</w:delText>
         </w:r>
       </w:del>
-      <w:ins w:id="142" w:author="Author" w:date="2024-10-29T22:18:00Z">
+      <w:ins w:id="143" w:author="Author" w:date="2024-10-29T22:18:00Z">
         <w:r>
           <w:t>4</w:t>
         </w:r>
@@ -1469,12 +1456,12 @@
       <w:r>
         <w:t>” from [</w:t>
       </w:r>
-      <w:del w:id="143" w:author="Author" w:date="2024-10-29T22:18:00Z">
+      <w:del w:id="144" w:author="Author" w:date="2024-10-29T22:18:00Z">
         <w:r>
           <w:delText>33</w:delText>
         </w:r>
       </w:del>
-      <w:ins w:id="144" w:author="Author" w:date="2024-10-29T22:18:00Z">
+      <w:ins w:id="145" w:author="Author" w:date="2024-10-29T22:18:00Z">
         <w:r>
           <w:t>39</w:t>
         </w:r>
@@ -1503,17 +1490,17 @@
       <w:pPr>
         <w:pStyle w:val="Heading4"/>
       </w:pPr>
-      <w:bookmarkStart w:id="145" w:name="interpolation"/>
-      <w:bookmarkEnd w:id="140"/>
+      <w:bookmarkStart w:id="146" w:name="interpolation"/>
+      <w:bookmarkEnd w:id="141"/>
       <w:r>
         <w:t>2.</w:t>
       </w:r>
-      <w:del w:id="146" w:author="Author" w:date="2024-10-29T22:18:00Z">
+      <w:del w:id="147" w:author="Author" w:date="2024-10-29T22:18:00Z">
         <w:r>
           <w:delText>3</w:delText>
         </w:r>
       </w:del>
-      <w:ins w:id="147" w:author="Author" w:date="2024-10-29T22:18:00Z">
+      <w:ins w:id="148" w:author="Author" w:date="2024-10-29T22:18:00Z">
         <w:r>
           <w:t>4</w:t>
         </w:r>
@@ -1529,12 +1516,12 @@
       <w:r>
         <w:t>Nearly all articles describing interpolation methods used variations of “interpolate.” The remaining phrases were infrequent and inconsistent enough that interpolation methods were only described for those articles when discovered by chance. To illustrate interpolation documentation, our RegExs extracted the snippet from [</w:t>
       </w:r>
-      <w:del w:id="148" w:author="Author" w:date="2024-10-29T22:18:00Z">
+      <w:del w:id="149" w:author="Author" w:date="2024-10-29T22:18:00Z">
         <w:r>
           <w:delText>34</w:delText>
         </w:r>
       </w:del>
-      <w:ins w:id="149" w:author="Author" w:date="2024-10-29T22:18:00Z">
+      <w:ins w:id="150" w:author="Author" w:date="2024-10-29T22:18:00Z">
         <w:r>
           <w:t>40</w:t>
         </w:r>
@@ -1563,17 +1550,17 @@
       <w:pPr>
         <w:pStyle w:val="Heading4"/>
       </w:pPr>
-      <w:bookmarkStart w:id="150" w:name="averaging"/>
-      <w:bookmarkEnd w:id="145"/>
+      <w:bookmarkStart w:id="151" w:name="averaging"/>
+      <w:bookmarkEnd w:id="146"/>
       <w:r>
         <w:t>2.</w:t>
       </w:r>
-      <w:del w:id="151" w:author="Author" w:date="2024-10-29T22:18:00Z">
+      <w:del w:id="152" w:author="Author" w:date="2024-10-29T22:18:00Z">
         <w:r>
           <w:delText>3</w:delText>
         </w:r>
       </w:del>
-      <w:ins w:id="152" w:author="Author" w:date="2024-10-29T22:18:00Z">
+      <w:ins w:id="153" w:author="Author" w:date="2024-10-29T22:18:00Z">
         <w:r>
           <w:t>4</w:t>
         </w:r>
@@ -1589,12 +1576,12 @@
       <w:r>
         <w:t>We document averaging methods according to five criteria: type/units, subtype/calculation, amount, measure of center, and mean type</w:t>
       </w:r>
-      <w:del w:id="153" w:author="Author" w:date="2024-10-29T22:18:00Z">
+      <w:del w:id="154" w:author="Author" w:date="2024-10-29T22:18:00Z">
         <w:r>
           <w:delText xml:space="preserve"> (Figure 1).</w:delText>
         </w:r>
       </w:del>
-      <w:ins w:id="154" w:author="Author" w:date="2024-10-29T22:18:00Z">
+      <w:ins w:id="155" w:author="Author" w:date="2024-10-29T22:18:00Z">
         <w:r>
           <w:t>.</w:t>
         </w:r>
@@ -1640,12 +1627,12 @@
       <w:r>
         <w:t>max. We also recorded multiple averaging methods when the authors described the sampling interval and the transformation applied to it. For example, the snippet from [</w:t>
       </w:r>
-      <w:del w:id="155" w:author="Author" w:date="2024-10-29T22:18:00Z">
+      <w:del w:id="156" w:author="Author" w:date="2024-10-29T22:18:00Z">
         <w:r>
           <w:delText>35</w:delText>
         </w:r>
       </w:del>
-      <w:ins w:id="156" w:author="Author" w:date="2024-10-29T22:18:00Z">
+      <w:ins w:id="157" w:author="Author" w:date="2024-10-29T22:18:00Z">
         <w:r>
           <w:t>41</w:t>
         </w:r>
@@ -1686,12 +1673,12 @@
       <w:r>
         <w:t>In many cases, authors did not explicitly use the terms “average” or “mean” to describe their averaging methods, but we documented their methods when implied. For example, the snippet from [</w:t>
       </w:r>
-      <w:del w:id="157" w:author="Author" w:date="2024-10-29T22:18:00Z">
+      <w:del w:id="158" w:author="Author" w:date="2024-10-29T22:18:00Z">
         <w:r>
           <w:delText>36</w:delText>
         </w:r>
       </w:del>
-      <w:ins w:id="158" w:author="Author" w:date="2024-10-29T22:18:00Z">
+      <w:ins w:id="159" w:author="Author" w:date="2024-10-29T22:18:00Z">
         <w:r>
           <w:t>42</w:t>
         </w:r>
@@ -1734,19 +1721,19 @@
       <w:pPr>
         <w:pStyle w:val="Heading3"/>
       </w:pPr>
-      <w:bookmarkStart w:id="159" w:name="data-items"/>
-      <w:bookmarkEnd w:id="119"/>
-      <w:bookmarkEnd w:id="150"/>
+      <w:bookmarkStart w:id="160" w:name="data-items"/>
+      <w:bookmarkEnd w:id="120"/>
+      <w:bookmarkEnd w:id="151"/>
       <w:r>
         <w:lastRenderedPageBreak/>
         <w:t>2.</w:t>
       </w:r>
-      <w:del w:id="160" w:author="Author" w:date="2024-10-29T22:18:00Z">
+      <w:del w:id="161" w:author="Author" w:date="2024-10-29T22:18:00Z">
         <w:r>
           <w:delText>3</w:delText>
         </w:r>
       </w:del>
-      <w:ins w:id="161" w:author="Author" w:date="2024-10-29T22:18:00Z">
+      <w:ins w:id="162" w:author="Author" w:date="2024-10-29T22:18:00Z">
         <w:r>
           <w:t>4</w:t>
         </w:r>
@@ -1767,16 +1754,16 @@
       <w:pPr>
         <w:pStyle w:val="Heading4"/>
       </w:pPr>
-      <w:bookmarkStart w:id="162" w:name="outliers-1"/>
+      <w:bookmarkStart w:id="163" w:name="outliers-1"/>
       <w:r>
         <w:t>2.</w:t>
       </w:r>
-      <w:del w:id="163" w:author="Author" w:date="2024-10-29T22:18:00Z">
+      <w:del w:id="164" w:author="Author" w:date="2024-10-29T22:18:00Z">
         <w:r>
           <w:delText>3</w:delText>
         </w:r>
       </w:del>
-      <w:ins w:id="164" w:author="Author" w:date="2024-10-29T22:18:00Z">
+      <w:ins w:id="165" w:author="Author" w:date="2024-10-29T22:18:00Z">
         <w:r>
           <w:t>4</w:t>
         </w:r>
@@ -1797,17 +1784,17 @@
       <w:pPr>
         <w:pStyle w:val="Heading4"/>
       </w:pPr>
-      <w:bookmarkStart w:id="165" w:name="interpolation-1"/>
-      <w:bookmarkEnd w:id="162"/>
+      <w:bookmarkStart w:id="166" w:name="interpolation-1"/>
+      <w:bookmarkEnd w:id="163"/>
       <w:r>
         <w:t>2.</w:t>
       </w:r>
-      <w:del w:id="166" w:author="Author" w:date="2024-10-29T22:18:00Z">
+      <w:del w:id="167" w:author="Author" w:date="2024-10-29T22:18:00Z">
         <w:r>
           <w:delText>3</w:delText>
         </w:r>
       </w:del>
-      <w:ins w:id="167" w:author="Author" w:date="2024-10-29T22:18:00Z">
+      <w:ins w:id="168" w:author="Author" w:date="2024-10-29T22:18:00Z">
         <w:r>
           <w:t>4</w:t>
         </w:r>
@@ -1838,17 +1825,17 @@
       <w:pPr>
         <w:pStyle w:val="Heading4"/>
       </w:pPr>
-      <w:bookmarkStart w:id="168" w:name="averaging-1"/>
-      <w:bookmarkEnd w:id="165"/>
+      <w:bookmarkStart w:id="169" w:name="averaging-1"/>
+      <w:bookmarkEnd w:id="166"/>
       <w:r>
         <w:t>2.</w:t>
       </w:r>
-      <w:del w:id="169" w:author="Author" w:date="2024-10-29T22:18:00Z">
+      <w:del w:id="170" w:author="Author" w:date="2024-10-29T22:18:00Z">
         <w:r>
           <w:delText>3</w:delText>
         </w:r>
       </w:del>
-      <w:ins w:id="170" w:author="Author" w:date="2024-10-29T22:18:00Z">
+      <w:ins w:id="171" w:author="Author" w:date="2024-10-29T22:18:00Z">
         <w:r>
           <w:t>4</w:t>
         </w:r>
@@ -1879,18 +1866,18 @@
       <w:pPr>
         <w:pStyle w:val="Heading3"/>
       </w:pPr>
-      <w:bookmarkStart w:id="171" w:name="synthesis-of-results"/>
-      <w:bookmarkEnd w:id="159"/>
-      <w:bookmarkEnd w:id="168"/>
+      <w:bookmarkStart w:id="172" w:name="synthesis-of-results"/>
+      <w:bookmarkEnd w:id="160"/>
+      <w:bookmarkEnd w:id="169"/>
       <w:r>
         <w:t>2.</w:t>
       </w:r>
-      <w:del w:id="172" w:author="Author" w:date="2024-10-29T22:18:00Z">
+      <w:del w:id="173" w:author="Author" w:date="2024-10-29T22:18:00Z">
         <w:r>
           <w:delText>3</w:delText>
         </w:r>
       </w:del>
-      <w:ins w:id="173" w:author="Author" w:date="2024-10-29T22:18:00Z">
+      <w:ins w:id="174" w:author="Author" w:date="2024-10-29T22:18:00Z">
         <w:r>
           <w:t>4</w:t>
         </w:r>
@@ -1906,12 +1893,12 @@
       <w:r>
         <w:t xml:space="preserve">Counts, </w:t>
       </w:r>
-      <w:del w:id="174" w:author="Author" w:date="2024-10-29T22:18:00Z">
+      <w:del w:id="175" w:author="Author" w:date="2024-10-29T22:18:00Z">
         <w:r>
           <w:delText>percentages</w:delText>
         </w:r>
       </w:del>
-      <w:ins w:id="175" w:author="Author" w:date="2024-10-29T22:18:00Z">
+      <w:ins w:id="176" w:author="Author" w:date="2024-10-29T22:18:00Z">
         <w:r>
           <w:t>proportions</w:t>
         </w:r>
@@ -1919,13 +1906,13 @@
       <w:r>
         <w:t xml:space="preserve">, and </w:t>
       </w:r>
-      <w:del w:id="176" w:author="Author" w:date="2024-10-29T22:18:00Z">
+      <w:del w:id="177" w:author="Author" w:date="2024-10-29T22:18:00Z">
         <w:r>
           <w:delText>margin of error (</w:delText>
         </w:r>
       </w:del>
       <w:proofErr w:type="spellStart"/>
-      <w:ins w:id="177" w:author="Author" w:date="2024-10-29T22:18:00Z">
+      <w:ins w:id="178" w:author="Author" w:date="2024-10-29T22:18:00Z">
         <w:r>
           <w:t>Agresti-Coull</w:t>
         </w:r>
@@ -1937,12 +1924,12 @@
       <w:r>
         <w:t>95% confidence</w:t>
       </w:r>
-      <w:del w:id="178" w:author="Author" w:date="2024-10-29T22:18:00Z">
+      <w:del w:id="179" w:author="Author" w:date="2024-10-29T22:18:00Z">
         <w:r>
           <w:delText>)</w:delText>
         </w:r>
       </w:del>
-      <w:ins w:id="179" w:author="Author" w:date="2024-10-29T22:18:00Z">
+      <w:ins w:id="180" w:author="Author" w:date="2024-10-29T22:18:00Z">
         <w:r>
           <w:t xml:space="preserve"> intervals</w:t>
         </w:r>
@@ -1950,13 +1937,13 @@
       <w:r>
         <w:t xml:space="preserve"> were calculated for the reporting frequency of each data processing method using R </w:t>
       </w:r>
-      <w:del w:id="180" w:author="Author" w:date="2024-10-29T22:18:00Z">
+      <w:del w:id="181" w:author="Author" w:date="2024-10-29T22:18:00Z">
         <w:r>
           <w:delText>[37] and</w:delText>
         </w:r>
       </w:del>
       <w:proofErr w:type="spellStart"/>
-      <w:ins w:id="181" w:author="Author" w:date="2024-10-29T22:18:00Z">
+      <w:ins w:id="182" w:author="Author" w:date="2024-10-29T22:18:00Z">
         <w:r>
           <w:t>R</w:t>
         </w:r>
@@ -1968,12 +1955,12 @@
       <w:r>
         <w:t xml:space="preserve"> RStudio </w:t>
       </w:r>
-      <w:del w:id="182" w:author="Author" w:date="2024-10-29T22:18:00Z">
+      <w:del w:id="183" w:author="Author" w:date="2024-10-29T22:18:00Z">
         <w:r>
           <w:delText>[38].</w:delText>
         </w:r>
       </w:del>
-      <w:ins w:id="183" w:author="Author" w:date="2024-10-29T22:18:00Z">
+      <w:ins w:id="184" w:author="Author" w:date="2024-10-29T22:18:00Z">
         <w:r>
           <w:t>IDE version 2023.6.1.524 [43]. When articles reported multiple methods, we only counted this article once for calculating overall reporting proportions.</w:t>
         </w:r>
@@ -1983,10 +1970,10 @@
       <w:pPr>
         <w:pStyle w:val="Heading1"/>
       </w:pPr>
-      <w:bookmarkStart w:id="184" w:name="sec-results"/>
+      <w:bookmarkStart w:id="185" w:name="sec-results"/>
       <w:bookmarkEnd w:id="58"/>
       <w:bookmarkEnd w:id="90"/>
-      <w:bookmarkEnd w:id="171"/>
+      <w:bookmarkEnd w:id="172"/>
       <w:r>
         <w:t>3. Results</w:t>
       </w:r>
@@ -1995,7 +1982,7 @@
       <w:pPr>
         <w:pStyle w:val="Heading2"/>
       </w:pPr>
-      <w:bookmarkStart w:id="185" w:name="selection-of-sources-of-evidence-1"/>
+      <w:bookmarkStart w:id="186" w:name="selection-of-sources-of-evidence-1"/>
       <w:r>
         <w:t>3.1 Selection of Sources of Evidence</w:t>
       </w:r>
@@ -2007,12 +1994,12 @@
       <w:r>
         <w:t xml:space="preserve">Figure </w:t>
       </w:r>
-      <w:del w:id="186" w:author="Author" w:date="2024-10-29T22:18:00Z">
+      <w:del w:id="187" w:author="Author" w:date="2024-10-29T22:18:00Z">
         <w:r>
           <w:delText>2</w:delText>
         </w:r>
       </w:del>
-      <w:ins w:id="187" w:author="Author" w:date="2024-10-29T22:18:00Z">
+      <w:ins w:id="188" w:author="Author" w:date="2024-10-29T22:18:00Z">
         <w:r>
           <w:t>1</w:t>
         </w:r>
@@ -2020,12 +2007,12 @@
       <w:r>
         <w:t xml:space="preserve"> shows the selection of sources of evidence flowchart. </w:t>
       </w:r>
-      <w:del w:id="188" w:author="Author" w:date="2024-10-29T22:18:00Z">
+      <w:del w:id="189" w:author="Author" w:date="2024-10-29T22:18:00Z">
         <w:r>
           <w:delText>During our analysis, we</w:delText>
         </w:r>
       </w:del>
-      <w:ins w:id="189" w:author="Author" w:date="2024-10-29T22:18:00Z">
+      <w:ins w:id="190" w:author="Author" w:date="2024-10-29T22:18:00Z">
         <w:r>
           <w:t>The initial search</w:t>
         </w:r>
@@ -2033,12 +2020,12 @@
       <w:r>
         <w:t xml:space="preserve"> identified </w:t>
       </w:r>
-      <w:del w:id="190" w:author="Author" w:date="2024-10-29T22:18:00Z">
+      <w:del w:id="191" w:author="Author" w:date="2024-10-29T22:18:00Z">
         <w:r>
           <w:delText>1,352 ineligible</w:delText>
         </w:r>
       </w:del>
-      <w:ins w:id="191" w:author="Author" w:date="2024-10-29T22:18:00Z">
+      <w:ins w:id="192" w:author="Author" w:date="2024-10-29T22:18:00Z">
         <w:r>
           <w:t>50,730</w:t>
         </w:r>
@@ -2046,74 +2033,20 @@
       <w:r>
         <w:t xml:space="preserve"> articles</w:t>
       </w:r>
-      <w:del w:id="192" w:author="Author" w:date="2024-10-29T22:18:00Z">
+      <w:del w:id="193" w:author="Author" w:date="2024-10-29T22:18:00Z">
         <w:r>
           <w:delText xml:space="preserve">. We cross-referenced those against the breath-by-breath </w:delText>
         </w:r>
       </w:del>
-      <w:ins w:id="193" w:author="Author" w:date="2024-10-29T22:18:00Z">
-        <w:r>
-          <w:t xml:space="preserve">; </w:t>
-        </w:r>
-        <w:r>
-          <w:rPr>
-            <w:rStyle w:val="VerbatimChar"/>
-          </w:rPr>
-          <w:t>format(</w:t>
-        </w:r>
-        <w:proofErr w:type="spellStart"/>
-        <w:r>
-          <w:rPr>
-            <w:rStyle w:val="VerbatimChar"/>
-          </w:rPr>
-          <w:t>nrow</w:t>
-        </w:r>
-        <w:proofErr w:type="spellEnd"/>
-        <w:r>
-          <w:rPr>
-            <w:rStyle w:val="VerbatimChar"/>
-          </w:rPr>
-          <w:t>(</w:t>
-        </w:r>
-      </w:ins>
-      <w:proofErr w:type="spellStart"/>
-      <w:r>
-        <w:rPr>
-          <w:rStyle w:val="VerbatimChar"/>
-          <w:rPrChange w:id="194" w:author="Author" w:date="2024-10-29T22:18:00Z">
-            <w:rPr/>
-          </w:rPrChange>
-        </w:rPr>
-        <w:t>articles</w:t>
+      <w:ins w:id="194" w:author="Author" w:date="2024-10-29T22:18:00Z">
+        <w:r>
+          <w:t>;</w:t>
+        </w:r>
+      </w:ins>
+      <w:r>
+        <w:t xml:space="preserve"> 21,715</w:t>
       </w:r>
       <w:ins w:id="195" w:author="Author" w:date="2024-10-29T22:18:00Z">
-        <w:r>
-          <w:rPr>
-            <w:rStyle w:val="VerbatimChar"/>
-          </w:rPr>
-          <w:t>_unique</w:t>
-        </w:r>
-        <w:proofErr w:type="spellEnd"/>
-        <w:r>
-          <w:rPr>
-            <w:rStyle w:val="VerbatimChar"/>
-          </w:rPr>
-          <w:t xml:space="preserve">), </w:t>
-        </w:r>
-        <w:proofErr w:type="spellStart"/>
-        <w:r>
-          <w:rPr>
-            <w:rStyle w:val="VerbatimChar"/>
-          </w:rPr>
-          <w:t>big.mark</w:t>
-        </w:r>
-        <w:proofErr w:type="spellEnd"/>
-        <w:r>
-          <w:rPr>
-            <w:rStyle w:val="VerbatimChar"/>
-          </w:rPr>
-          <w:t xml:space="preserve"> = ',', scientific = FALSE)</w:t>
-        </w:r>
         <w:r>
           <w:t xml:space="preserve"> remained for retrieval after removing duplicates</w:t>
         </w:r>
@@ -2170,7 +2103,7 @@
         <w:pStyle w:val="Heading2"/>
       </w:pPr>
       <w:bookmarkStart w:id="204" w:name="Xcf307bb6da872a98ae8f61316f4f61780212d32"/>
-      <w:bookmarkEnd w:id="185"/>
+      <w:bookmarkEnd w:id="186"/>
       <w:r>
         <w:lastRenderedPageBreak/>
         <w:t>3.2 Characteristics and Results of Individual Sources of Evidence</w:t>
@@ -2656,7 +2589,7 @@
         <w:pStyle w:val="Heading1"/>
       </w:pPr>
       <w:bookmarkStart w:id="261" w:name="sec-discussion"/>
-      <w:bookmarkEnd w:id="184"/>
+      <w:bookmarkEnd w:id="185"/>
       <w:bookmarkEnd w:id="207"/>
       <w:bookmarkEnd w:id="247"/>
       <w:r>
@@ -4971,7 +4904,7 @@
         </w:r>
         <w:r>
           <w:tab/>
-          <w:t>Hesse A, Marsalis S. Scoping review of gas exchange data processing procedures in published literature. 2022; doi:</w:t>
+          <w:t>Scoping review of gas exchange data processing procedures in published literature. 2022; doi:</w:t>
         </w:r>
         <w:r>
           <w:fldChar w:fldCharType="begin"/>
@@ -5011,7 +4944,6 @@
         </w:r>
         <w:r>
           <w:tab/>
-          <w:t xml:space="preserve">Hesse A. </w:t>
         </w:r>
         <w:r>
           <w:fldChar w:fldCharType="begin"/>
@@ -6168,7 +6100,7 @@
         </w:r>
         <w:r>
           <w:tab/>
-          <w:t xml:space="preserve">Hesse A. gasExchangeR: Analyze Gas Exchange Data </w:t>
+          <w:t xml:space="preserve">gasExchangeR: Analyze Gas Exchange Data </w:t>
         </w:r>
         <w:proofErr w:type="gramStart"/>
         <w:r>
@@ -6339,14 +6271,12 @@
         </w:r>
         <w:proofErr w:type="spellEnd"/>
         <w:r>
-          <w:t xml:space="preserve"> the PRISMA 2020 </w:t>
-        </w:r>
-        <w:proofErr w:type="gramStart"/>
-        <w:r>
-          <w:t>statement</w:t>
-        </w:r>
-        <w:proofErr w:type="gramEnd"/>
-      </w:ins>
+          <w:t xml:space="preserve"> the PRISMA 2020 statement</w:t>
+        </w:r>
+      </w:ins>
+      <w:r>
+        <w:t>.</w:t>
+      </w:r>
     </w:p>
     <w:p>
       <w:pPr>
@@ -6423,7 +6353,9 @@
     <w:sectPr>
       <w:pgSz w:w="12240" w:h="15840"/>
       <w:pgMar w:top="1440" w:right="1440" w:bottom="1440" w:left="1440" w:header="720" w:footer="720" w:gutter="0"/>
+      <w:lnNumType w:countBy="1" w:restart="continuous"/>
       <w:cols w:space="720"/>
+      <w:docGrid w:linePitch="326"/>
     </w:sectPr>
   </w:body>
 </w:document>
@@ -7855,6 +7787,11 @@
     <w:pPr>
       <w:spacing w:after="0"/>
     </w:pPr>
+  </w:style>
+  <w:style w:type="character" w:styleId="LineNumber">
+    <w:name w:val="line number"/>
+    <w:basedOn w:val="DefaultParagraphFont"/>
+    <w:rsid w:val="00DB42DD"/>
   </w:style>
 </w:styles>
 </file>

</xml_diff>

<commit_message>
Should be everything for the revision submission
</commit_message>
<xml_diff>
--- a/Publications/IJSM/scoping review manuscript.docx
+++ b/Publications/IJSM/scoping review manuscript.docx
@@ -7,7 +7,10 @@
         <w:pStyle w:val="Title"/>
       </w:pPr>
       <w:r>
-        <w:t xml:space="preserve">Popularity And Prevalence </w:t>
+        <w:t>The</w:t>
+      </w:r>
+      <w:r>
+        <w:t xml:space="preserve"> Prevalence </w:t>
       </w:r>
       <w:proofErr w:type="gramStart"/>
       <w:r>
@@ -214,7 +217,7 @@
         <w:t>2</w:t>
       </w:r>
       <w:r>
-        <w:t xml:space="preserve"> kinetics. Such values help categorize fitness, predict disease risk, and guide exercise [1, p. 162]. Using CPET results to guide exercise, especially relative to thresholds, </w:t>
+        <w:t xml:space="preserve"> kinetics. Such values help categorize fitness, predict disease risk, and guide exercise [1]. Using CPET results to guide exercise, especially relative to thresholds, </w:t>
       </w:r>
       <w:del w:id="21" w:author="Author" w:date="2024-10-29T22:18:00Z">
         <w:r>
@@ -3745,6 +3748,12 @@
       <w:r>
         <w:tab/>
         <w:t>Pescatello LS. ACSM’s guidelines for exercise testing and prescription. 9th ed. Philadelphia: Wolters Kluwer/Lippincott Williams &amp; Wilkins Health; 2014</w:t>
+      </w:r>
+      <w:r>
+        <w:t>:</w:t>
+      </w:r>
+      <w:r>
+        <w:t xml:space="preserve"> 192</w:t>
       </w:r>
     </w:p>
     <w:p>
@@ -5011,14 +5020,20 @@
           <w:fldChar w:fldCharType="end"/>
         </w:r>
         <w:r>
-          <w:t xml:space="preserve">. </w:t>
-        </w:r>
-        <w:proofErr w:type="gramStart"/>
-        <w:r>
-          <w:t>2022;</w:t>
-        </w:r>
-        <w:proofErr w:type="gramEnd"/>
-      </w:ins>
+          <w:t>. 2022;</w:t>
+        </w:r>
+      </w:ins>
+      <w:r>
+        <w:t xml:space="preserve"> </w:t>
+      </w:r>
+      <w:proofErr w:type="spellStart"/>
+      <w:r>
+        <w:t>Im</w:t>
+      </w:r>
+      <w:proofErr w:type="spellEnd"/>
+      <w:r>
+        <w:t xml:space="preserve"> Internet: https://www.ncbi.nlm.nih.gov/pmc/tools/id-converter-api/; Stand: 06.04.2022</w:t>
+      </w:r>
     </w:p>
     <w:p>
       <w:pPr>
@@ -5045,30 +5060,30 @@
         <w:r>
           <w:fldChar w:fldCharType="separate"/>
         </w:r>
-        <w:proofErr w:type="spellStart"/>
         <w:r>
           <w:rPr>
             <w:rStyle w:val="Hyperlink"/>
           </w:rPr>
-          <w:t>Unpaywall</w:t>
-        </w:r>
-        <w:proofErr w:type="spellEnd"/>
+          <w:t>Unpaywall: An open database of 20 million free scholarly articles</w:t>
+        </w:r>
         <w:r>
           <w:rPr>
             <w:rStyle w:val="Hyperlink"/>
           </w:rPr>
-          <w:t>: An open database of 20 million free scholarly articles</w:t>
-        </w:r>
-        <w:r>
-          <w:rPr>
-            <w:rStyle w:val="Hyperlink"/>
-          </w:rPr>
           <w:fldChar w:fldCharType="end"/>
         </w:r>
         <w:r>
           <w:t xml:space="preserve">. </w:t>
         </w:r>
       </w:ins>
+      <w:proofErr w:type="spellStart"/>
+      <w:r>
+        <w:t>Im</w:t>
+      </w:r>
+      <w:proofErr w:type="spellEnd"/>
+      <w:r>
+        <w:t xml:space="preserve"> Internet: https://unpaywall.org/; Stand: 24.07.2024</w:t>
+      </w:r>
     </w:p>
     <w:p>
       <w:pPr>
@@ -5583,6 +5598,7 @@
       <w:bookmarkStart w:id="487" w:name="ref-myers1990"/>
       <w:bookmarkEnd w:id="484"/>
       <w:r>
+        <w:lastRenderedPageBreak/>
         <w:t>[</w:t>
       </w:r>
       <w:del w:id="488" w:author="Author" w:date="2024-10-29T22:18:00Z">
@@ -5618,7 +5634,6 @@
       <w:bookmarkStart w:id="490" w:name="ref-yoon2007"/>
       <w:bookmarkEnd w:id="487"/>
       <w:r>
-        <w:lastRenderedPageBreak/>
         <w:t>[</w:t>
       </w:r>
       <w:del w:id="491" w:author="Author" w:date="2024-10-29T22:18:00Z">
@@ -6159,18 +6174,6 @@
     </w:p>
     <w:bookmarkEnd w:id="370"/>
     <w:bookmarkEnd w:id="527"/>
-    <w:p>
-      <w:pPr>
-        <w:pStyle w:val="BodyText"/>
-      </w:pPr>
-      <w:r>
-        <w:rPr>
-          <w:b/>
-          <w:bCs/>
-        </w:rPr>
-        <w:t>Table and Figure Captions</w:t>
-      </w:r>
-    </w:p>
     <w:p>
       <w:pPr>
         <w:pStyle w:val="BodyText"/>
@@ -6181,6 +6184,18 @@
           <w:bCs/>
         </w:rPr>
         <w:lastRenderedPageBreak/>
+        <w:t>Table and Figure Captions</w:t>
+      </w:r>
+    </w:p>
+    <w:p>
+      <w:pPr>
+        <w:pStyle w:val="BodyText"/>
+      </w:pPr>
+      <w:r>
+        <w:rPr>
+          <w:b/>
+          <w:bCs/>
+        </w:rPr>
         <w:t>Table Captions</w:t>
       </w:r>
     </w:p>
@@ -6276,14 +6291,6 @@
       </w:ins>
       <w:r>
         <w:t>.</w:t>
-      </w:r>
-    </w:p>
-    <w:p>
-      <w:pPr>
-        <w:pStyle w:val="BodyText"/>
-      </w:pPr>
-      <w:r>
-        <w:t>Dashed lines point to articles that were removed. Solid lines indicate the path of articles that remained in the analysis. Details are provided in the main text. “Unobtained” articles were those unavailable due to University library licensing limitations or faulty download links. “Resolvable” files could be analyzed by RegExs and ML.</w:t>
       </w:r>
     </w:p>
     <w:p>

</xml_diff>